<commit_message>
Continuité compte rendu + ajout tableaux cleans
</commit_message>
<xml_diff>
--- a/Compte Rendu - TP 2.docx
+++ b/Compte Rendu - TP 2.docx
@@ -841,36 +841,36 @@
       </w:pPr>
     </w:p>
     <w:p>
+      <w:pPr>
+        <w:pStyle w:val="Titre1"/>
+      </w:pPr>
       <w:bookmarkStart w:id="0" w:name="_Toc156549923"/>
       <w:r>
         <w:lastRenderedPageBreak/>
-        <w:t xml:space="preserve">Allure des courbes : </w:t>
-      </w:r>
-      <w:r>
-        <w:t>https://www.desmos.com/calculator/o2b8mnfigk?lang=fr</w:t>
+        <w:t>Introduction</w:t>
+      </w:r>
+      <w:bookmarkEnd w:id="0"/>
+    </w:p>
+    <w:p>
+      <w:pPr>
+        <w:rPr>
+          <w:color w:val="FF0000"/>
+        </w:rPr>
+      </w:pPr>
+      <w:r>
+        <w:rPr>
+          <w:color w:val="FF0000"/>
+        </w:rPr>
+        <w:t>Dans ce TP nous allons découvrir et tester l’intégration et la dérivation numériques. Celles-ci peuvent être utilisées afin d’obtenir un résultat approché d’une intégrale ou d’une dérivée. Les techniques que nous allons utiliser et comparer dans ce TP ne permettent de calculer que des intégrales bornées. Toutefois, la présence de singularités dans les fonctions peut rendre les calculs parfois difficiles. Nous noterons que pour calculer l’intégrale nous considérerons que sa primitive existe même si nous ne savons pas la calculer.</w:t>
       </w:r>
     </w:p>
     <w:p>
       <w:pPr>
         <w:pStyle w:val="Titre1"/>
       </w:pPr>
-      <w:r>
-        <w:t>Introduction</w:t>
-      </w:r>
-      <w:bookmarkEnd w:id="0"/>
-    </w:p>
-    <w:p>
-      <w:r>
-        <w:t>Dans ce TP nous allons découvrir et tester l’intégration et la dérivation numériques. Celles-ci peuvent être utilisées afin d’obtenir un résultat approché d’une intégrale ou d’une dérivée. Les techniques que nous allons utiliser et comparer dans ce TP ne permettent de calculer que des intégrales bornées. Toutefois, la présence de singularités dans les fonctions peut rendre les calculs parfois difficiles. Nous noterons que pour calculer l’intégrale nous considérerons que sa primitive existe même si nous ne savons pas la calculer.</w:t>
-      </w:r>
-    </w:p>
-    <w:p>
-      <w:pPr>
-        <w:pStyle w:val="Titre1"/>
-      </w:pPr>
       <w:bookmarkStart w:id="1" w:name="_Toc156549924"/>
       <w:r>
-        <w:t>Partie 1</w:t>
+        <w:t>Analyse des méthodes</w:t>
       </w:r>
       <w:r>
         <w:t> :</w:t>
@@ -878,37 +878,98 @@
       <w:bookmarkEnd w:id="1"/>
     </w:p>
     <w:p>
-      <w:r>
-        <w:t>Structure de notre programme :</w:t>
-      </w:r>
-    </w:p>
-    <w:p>
-      <w:r>
-        <w:t xml:space="preserve">Nous avons une section "importation des modules" qui importe </w:t>
-      </w:r>
-      <w:proofErr w:type="spellStart"/>
-      <w:r>
-        <w:t>numpy</w:t>
-      </w:r>
-      <w:proofErr w:type="spellEnd"/>
-      <w:r>
-        <w:t xml:space="preserve"> ainsi que les fonctions que nous avons créées.</w:t>
-      </w:r>
-    </w:p>
-    <w:p>
-      <w:pPr>
-        <w:keepNext/>
-        <w:jc w:val="center"/>
-      </w:pPr>
+      <w:pPr>
+        <w:pStyle w:val="Titre2"/>
+      </w:pPr>
+      <w:r>
+        <w:t>Les principes :</w:t>
+      </w:r>
+    </w:p>
+    <w:p>
+      <w:pPr>
+        <w:pStyle w:val="Titre3"/>
+      </w:pPr>
+      <w:r>
+        <w:t>La méthode des cordes</w:t>
+      </w:r>
+    </w:p>
+    <w:p>
+      <w:pPr>
+        <w:pStyle w:val="Titre3"/>
+      </w:pPr>
+      <w:r>
+        <w:t>La méthode de la dichotomie</w:t>
+      </w:r>
+    </w:p>
+    <w:p>
+      <w:pPr>
+        <w:pStyle w:val="Titre3"/>
+      </w:pPr>
+      <w:r>
+        <w:t>La méthode de la fausse position</w:t>
+      </w:r>
+    </w:p>
+    <w:p>
+      <w:pPr>
+        <w:pStyle w:val="Titre3"/>
+      </w:pPr>
+      <w:r>
+        <w:t>La méthode de Newton</w:t>
+      </w:r>
+    </w:p>
+    <w:p>
+      <w:pPr>
+        <w:pStyle w:val="Titre3"/>
+      </w:pPr>
+      <w:r>
+        <w:t>La méthode de la sécante</w:t>
+      </w:r>
+    </w:p>
+    <w:p/>
+    <w:p>
+      <w:pPr>
+        <w:pStyle w:val="Titre2"/>
+      </w:pPr>
+      <w:r>
+        <w:lastRenderedPageBreak/>
+        <w:t>Les erreurs / itérations :</w:t>
+      </w:r>
+    </w:p>
+    <w:p>
+      <w:pPr>
+        <w:pStyle w:val="Titre2"/>
+        <w:rPr>
+          <w:color w:val="000000"/>
+        </w:rPr>
+      </w:pPr>
+      <w:r>
+        <w:rPr>
+          <w:color w:val="000000"/>
+        </w:rPr>
+        <w:fldChar w:fldCharType="begin"/>
+      </w:r>
+      <w:r>
+        <w:rPr>
+          <w:color w:val="000000"/>
+        </w:rPr>
+        <w:instrText xml:space="preserve"> INCLUDEPICTURE "https://lh7-us.googleusercontent.com/nNyiztKFQexiSnaULR-QLogGo3DEcPFHhplGozqX17JHMjWXlDGExzZ0_9v92N27SNzPc3MXfq-SPnebLGOmXBjvfMtMikF5yVsRIa4Ax0LcGeCVXhatJUeuvYWYxs2X1lRGY_7_Y5TrSL5dJnbVoJVJmQ=s2048" \* MERGEFORMATINET </w:instrText>
+      </w:r>
+      <w:r>
+        <w:rPr>
+          <w:color w:val="000000"/>
+        </w:rPr>
+        <w:fldChar w:fldCharType="separate"/>
+      </w:r>
       <w:r>
         <w:rPr>
           <w:noProof/>
+          <w:color w:val="000000"/>
         </w:rPr>
         <w:drawing>
-          <wp:inline distT="0" distB="0" distL="0" distR="0" wp14:anchorId="31B866F1" wp14:editId="150AB52E">
-            <wp:extent cx="5760720" cy="984068"/>
-            <wp:effectExtent l="0" t="0" r="0" b="0"/>
-            <wp:docPr id="348746685" name="Image 2"/>
+          <wp:inline distT="0" distB="0" distL="0" distR="0" wp14:anchorId="3527EFF7" wp14:editId="68AC75E4">
+            <wp:extent cx="5760720" cy="3696970"/>
+            <wp:effectExtent l="0" t="0" r="5080" b="0"/>
+            <wp:docPr id="1009061022" name="Image 6" descr="Une image contenant texte, capture d’écran, Tracé, ligne&#10;&#10;Description générée automatiquement"/>
             <wp:cNvGraphicFramePr>
               <a:graphicFrameLocks xmlns:a="http://schemas.openxmlformats.org/drawingml/2006/main" noChangeAspect="1"/>
             </wp:cNvGraphicFramePr>
@@ -916,970 +977,13 @@
               <a:graphicData uri="http://schemas.openxmlformats.org/drawingml/2006/picture">
                 <pic:pic xmlns:pic="http://schemas.openxmlformats.org/drawingml/2006/picture">
                   <pic:nvPicPr>
-                    <pic:cNvPr id="348746685" name="Image 348746685"/>
-                    <pic:cNvPicPr/>
-                  </pic:nvPicPr>
-                  <pic:blipFill rotWithShape="1">
-                    <a:blip r:embed="rId9">
-                      <a:extLst>
-                        <a:ext uri="{28A0092B-C50C-407E-A947-70E740481C1C}">
-                          <a14:useLocalDpi xmlns:a14="http://schemas.microsoft.com/office/drawing/2010/main" val="0"/>
-                        </a:ext>
-                      </a:extLst>
-                    </a:blip>
-                    <a:srcRect b="77247"/>
-                    <a:stretch/>
-                  </pic:blipFill>
-                  <pic:spPr bwMode="auto">
-                    <a:xfrm>
-                      <a:off x="0" y="0"/>
-                      <a:ext cx="5760720" cy="984068"/>
-                    </a:xfrm>
-                    <a:prstGeom prst="rect">
-                      <a:avLst/>
-                    </a:prstGeom>
-                    <a:ln>
-                      <a:noFill/>
-                    </a:ln>
-                    <a:extLst>
-                      <a:ext uri="{53640926-AAD7-44D8-BBD7-CCE9431645EC}">
-                        <a14:shadowObscured xmlns:a14="http://schemas.microsoft.com/office/drawing/2010/main"/>
-                      </a:ext>
-                    </a:extLst>
-                  </pic:spPr>
-                </pic:pic>
-              </a:graphicData>
-            </a:graphic>
-          </wp:inline>
-        </w:drawing>
-      </w:r>
-    </w:p>
-    <w:p>
-      <w:pPr>
-        <w:pStyle w:val="Lgende"/>
-        <w:jc w:val="center"/>
-      </w:pPr>
-      <w:r>
-        <w:t xml:space="preserve">Programme </w:t>
-      </w:r>
-      <w:r>
-        <w:fldChar w:fldCharType="begin"/>
-      </w:r>
-      <w:r>
-        <w:instrText xml:space="preserve"> SEQ Programme \* ARABIC </w:instrText>
-      </w:r>
-      <w:r>
-        <w:fldChar w:fldCharType="separate"/>
-      </w:r>
-      <w:r>
-        <w:rPr>
-          <w:noProof/>
-        </w:rPr>
-        <w:t>1</w:t>
-      </w:r>
-      <w:r>
-        <w:fldChar w:fldCharType="end"/>
-      </w:r>
-      <w:r>
-        <w:t xml:space="preserve"> :</w:t>
-      </w:r>
-      <w:r>
-        <w:t xml:space="preserve"> </w:t>
-      </w:r>
-      <w:r>
-        <w:t>importation des modules</w:t>
-      </w:r>
-    </w:p>
-    <w:p>
-      <w:r>
-        <w:t xml:space="preserve">Ensuite nous déclarons </w:t>
-      </w:r>
-      <w:r>
-        <w:t>la fonction mathématique</w:t>
-      </w:r>
-    </w:p>
-    <w:p>
-      <w:pPr>
-        <w:keepNext/>
-        <w:jc w:val="center"/>
-      </w:pPr>
-      <w:r>
-        <w:rPr>
-          <w:noProof/>
-        </w:rPr>
-        <w:lastRenderedPageBreak/>
-        <w:drawing>
-          <wp:inline distT="0" distB="0" distL="0" distR="0" wp14:anchorId="419A4680" wp14:editId="7661CEAB">
-            <wp:extent cx="5760720" cy="4361180"/>
-            <wp:effectExtent l="0" t="0" r="5080" b="0"/>
-            <wp:docPr id="918101490" name="Image 3" descr="Une image contenant texte, capture d’écran&#10;&#10;Description générée automatiquement"/>
-            <wp:cNvGraphicFramePr>
-              <a:graphicFrameLocks xmlns:a="http://schemas.openxmlformats.org/drawingml/2006/main" noChangeAspect="1"/>
-            </wp:cNvGraphicFramePr>
-            <a:graphic xmlns:a="http://schemas.openxmlformats.org/drawingml/2006/main">
-              <a:graphicData uri="http://schemas.openxmlformats.org/drawingml/2006/picture">
-                <pic:pic xmlns:pic="http://schemas.openxmlformats.org/drawingml/2006/picture">
-                  <pic:nvPicPr>
-                    <pic:cNvPr id="918101490" name="Image 3" descr="Une image contenant texte, capture d’écran&#10;&#10;Description générée automatiquement"/>
-                    <pic:cNvPicPr/>
-                  </pic:nvPicPr>
-                  <pic:blipFill>
-                    <a:blip r:embed="rId10">
-                      <a:extLst>
-                        <a:ext uri="{28A0092B-C50C-407E-A947-70E740481C1C}">
-                          <a14:useLocalDpi xmlns:a14="http://schemas.microsoft.com/office/drawing/2010/main" val="0"/>
-                        </a:ext>
-                      </a:extLst>
-                    </a:blip>
-                    <a:stretch>
-                      <a:fillRect/>
-                    </a:stretch>
-                  </pic:blipFill>
-                  <pic:spPr>
-                    <a:xfrm>
-                      <a:off x="0" y="0"/>
-                      <a:ext cx="5760720" cy="4361180"/>
-                    </a:xfrm>
-                    <a:prstGeom prst="rect">
-                      <a:avLst/>
-                    </a:prstGeom>
-                  </pic:spPr>
-                </pic:pic>
-              </a:graphicData>
-            </a:graphic>
-          </wp:inline>
-        </w:drawing>
-      </w:r>
-    </w:p>
-    <w:p>
-      <w:pPr>
-        <w:pStyle w:val="Lgende"/>
-        <w:jc w:val="center"/>
-      </w:pPr>
-      <w:r>
-        <w:t xml:space="preserve">Programme </w:t>
-      </w:r>
-      <w:r>
-        <w:fldChar w:fldCharType="begin"/>
-      </w:r>
-      <w:r>
-        <w:instrText xml:space="preserve"> SEQ Programme \* ARABIC </w:instrText>
-      </w:r>
-      <w:r>
-        <w:fldChar w:fldCharType="separate"/>
-      </w:r>
-      <w:r>
-        <w:rPr>
-          <w:noProof/>
-        </w:rPr>
-        <w:t>2</w:t>
-      </w:r>
-      <w:r>
-        <w:fldChar w:fldCharType="end"/>
-      </w:r>
-      <w:r>
-        <w:t xml:space="preserve"> : </w:t>
-      </w:r>
-      <w:r>
-        <w:t>fonction mathématique</w:t>
-      </w:r>
-    </w:p>
-    <w:p>
-      <w:r>
-        <w:t>Nous déclarons également les fonctions de traitement :</w:t>
-      </w:r>
-    </w:p>
-    <w:p>
-      <w:pPr>
-        <w:keepNext/>
-        <w:jc w:val="center"/>
-      </w:pPr>
-      <w:r>
-        <w:rPr>
-          <w:noProof/>
-        </w:rPr>
-        <w:drawing>
-          <wp:inline distT="0" distB="0" distL="0" distR="0" wp14:anchorId="770A0155" wp14:editId="6F85733F">
-            <wp:extent cx="5760720" cy="2313305"/>
-            <wp:effectExtent l="0" t="0" r="5080" b="0"/>
-            <wp:docPr id="886204015" name="Image 2" descr="Une image contenant texte, capture d’écran, logiciel, Système d’exploitation&#10;&#10;Description générée automatiquement"/>
-            <wp:cNvGraphicFramePr>
-              <a:graphicFrameLocks xmlns:a="http://schemas.openxmlformats.org/drawingml/2006/main" noChangeAspect="1"/>
-            </wp:cNvGraphicFramePr>
-            <a:graphic xmlns:a="http://schemas.openxmlformats.org/drawingml/2006/main">
-              <a:graphicData uri="http://schemas.openxmlformats.org/drawingml/2006/picture">
-                <pic:pic xmlns:pic="http://schemas.openxmlformats.org/drawingml/2006/picture">
-                  <pic:nvPicPr>
-                    <pic:cNvPr id="1038054205" name="Image 2" descr="Une image contenant texte, capture d’écran, logiciel, Système d’exploitation&#10;&#10;Description générée automatiquement"/>
-                    <pic:cNvPicPr/>
-                  </pic:nvPicPr>
-                  <pic:blipFill rotWithShape="1">
-                    <a:blip r:embed="rId9">
-                      <a:extLst>
-                        <a:ext uri="{28A0092B-C50C-407E-A947-70E740481C1C}">
-                          <a14:useLocalDpi xmlns:a14="http://schemas.microsoft.com/office/drawing/2010/main" val="0"/>
-                        </a:ext>
-                      </a:extLst>
-                    </a:blip>
-                    <a:srcRect t="46513"/>
-                    <a:stretch/>
-                  </pic:blipFill>
-                  <pic:spPr bwMode="auto">
-                    <a:xfrm>
-                      <a:off x="0" y="0"/>
-                      <a:ext cx="5760720" cy="2313305"/>
-                    </a:xfrm>
-                    <a:prstGeom prst="rect">
-                      <a:avLst/>
-                    </a:prstGeom>
-                    <a:ln>
-                      <a:noFill/>
-                    </a:ln>
-                    <a:extLst>
-                      <a:ext uri="{53640926-AAD7-44D8-BBD7-CCE9431645EC}">
-                        <a14:shadowObscured xmlns:a14="http://schemas.microsoft.com/office/drawing/2010/main"/>
-                      </a:ext>
-                    </a:extLst>
-                  </pic:spPr>
-                </pic:pic>
-              </a:graphicData>
-            </a:graphic>
-          </wp:inline>
-        </w:drawing>
-      </w:r>
-    </w:p>
-    <w:p>
-      <w:pPr>
-        <w:pStyle w:val="Lgende"/>
-        <w:jc w:val="center"/>
-      </w:pPr>
-      <w:r>
-        <w:t xml:space="preserve">Programme </w:t>
-      </w:r>
-      <w:r>
-        <w:fldChar w:fldCharType="begin"/>
-      </w:r>
-      <w:r>
-        <w:instrText xml:space="preserve"> SEQ Programme \* ARABIC </w:instrText>
-      </w:r>
-      <w:r>
-        <w:fldChar w:fldCharType="separate"/>
-      </w:r>
-      <w:r>
-        <w:rPr>
-          <w:noProof/>
-        </w:rPr>
-        <w:t>3</w:t>
-      </w:r>
-      <w:r>
-        <w:fldChar w:fldCharType="end"/>
-      </w:r>
-      <w:r>
-        <w:t xml:space="preserve"> : </w:t>
-      </w:r>
-      <w:r>
-        <w:t>fonctions de traitement</w:t>
-      </w:r>
-    </w:p>
-    <w:p>
-      <w:r>
-        <w:t>Et pour finir nous exécutons le programme :</w:t>
-      </w:r>
-    </w:p>
-    <w:p>
-      <w:pPr>
-        <w:keepNext/>
-        <w:spacing w:after="0" w:line="240" w:lineRule="auto"/>
-        <w:jc w:val="center"/>
-      </w:pPr>
-      <w:r>
-        <w:rPr>
-          <w:noProof/>
-        </w:rPr>
-        <w:lastRenderedPageBreak/>
-        <w:drawing>
-          <wp:inline distT="0" distB="0" distL="0" distR="0" wp14:anchorId="5D08AFC8" wp14:editId="01C6CC29">
-            <wp:extent cx="5760720" cy="3265805"/>
-            <wp:effectExtent l="0" t="0" r="5080" b="0"/>
-            <wp:docPr id="654687150" name="Image 1" descr="Une image contenant texte, capture d’écran, logiciel&#10;&#10;Description générée automatiquement"/>
-            <wp:cNvGraphicFramePr>
-              <a:graphicFrameLocks xmlns:a="http://schemas.openxmlformats.org/drawingml/2006/main" noChangeAspect="1"/>
-            </wp:cNvGraphicFramePr>
-            <a:graphic xmlns:a="http://schemas.openxmlformats.org/drawingml/2006/main">
-              <a:graphicData uri="http://schemas.openxmlformats.org/drawingml/2006/picture">
-                <pic:pic xmlns:pic="http://schemas.openxmlformats.org/drawingml/2006/picture">
-                  <pic:nvPicPr>
-                    <pic:cNvPr id="654687150" name="Image 1" descr="Une image contenant texte, capture d’écran, logiciel&#10;&#10;Description générée automatiquement"/>
-                    <pic:cNvPicPr/>
-                  </pic:nvPicPr>
-                  <pic:blipFill>
-                    <a:blip r:embed="rId11">
-                      <a:extLst>
-                        <a:ext uri="{28A0092B-C50C-407E-A947-70E740481C1C}">
-                          <a14:useLocalDpi xmlns:a14="http://schemas.microsoft.com/office/drawing/2010/main" val="0"/>
-                        </a:ext>
-                      </a:extLst>
-                    </a:blip>
-                    <a:stretch>
-                      <a:fillRect/>
-                    </a:stretch>
-                  </pic:blipFill>
-                  <pic:spPr>
-                    <a:xfrm>
-                      <a:off x="0" y="0"/>
-                      <a:ext cx="5760720" cy="3265805"/>
-                    </a:xfrm>
-                    <a:prstGeom prst="rect">
-                      <a:avLst/>
-                    </a:prstGeom>
-                  </pic:spPr>
-                </pic:pic>
-              </a:graphicData>
-            </a:graphic>
-          </wp:inline>
-        </w:drawing>
-      </w:r>
-    </w:p>
-    <w:p>
-      <w:pPr>
-        <w:pStyle w:val="Lgende"/>
-        <w:jc w:val="center"/>
-      </w:pPr>
-      <w:r>
-        <w:t xml:space="preserve">Programme </w:t>
-      </w:r>
-      <w:r>
-        <w:fldChar w:fldCharType="begin"/>
-      </w:r>
-      <w:r>
-        <w:instrText xml:space="preserve"> SEQ Programme \* ARABIC </w:instrText>
-      </w:r>
-      <w:r>
-        <w:fldChar w:fldCharType="separate"/>
-      </w:r>
-      <w:r>
-        <w:rPr>
-          <w:noProof/>
-        </w:rPr>
-        <w:t>4</w:t>
-      </w:r>
-      <w:r>
-        <w:fldChar w:fldCharType="end"/>
-      </w:r>
-      <w:r>
-        <w:t xml:space="preserve"> : </w:t>
-      </w:r>
-      <w:r>
-        <w:t>exécut</w:t>
-      </w:r>
-      <w:r>
-        <w:t>i</w:t>
-      </w:r>
-      <w:r>
-        <w:t xml:space="preserve">on </w:t>
-      </w:r>
-      <w:r>
-        <w:t>du</w:t>
-      </w:r>
-      <w:r>
-        <w:t xml:space="preserve"> programme</w:t>
-      </w:r>
-    </w:p>
-    <w:p>
-      <w:pPr>
-        <w:spacing w:after="0" w:line="240" w:lineRule="auto"/>
-        <w:jc w:val="center"/>
-      </w:pPr>
-      <w:r>
-        <w:br w:type="page"/>
-      </w:r>
-    </w:p>
-    <w:p>
-      <w:pPr>
-        <w:pStyle w:val="Titre2"/>
-      </w:pPr>
-      <w:bookmarkStart w:id="2" w:name="_Toc156549925"/>
-      <w:r>
-        <w:lastRenderedPageBreak/>
-        <w:t>Méthode des rectangles</w:t>
-      </w:r>
-      <w:bookmarkEnd w:id="2"/>
-    </w:p>
-    <w:p>
-      <w:r>
-        <w:t>La méthode des rectangles est une technique de base pour estimer une intégrale. Elle consiste à diviser l'intervalle d'intégration en plusieurs sous-intervalles égaux, puis à approximer l'aire sous la courbe à l'aide de rectangles.</w:t>
-      </w:r>
-      <w:r>
-        <w:t xml:space="preserve"> </w:t>
-      </w:r>
-      <w:r>
-        <w:t>Plus précisément, on évalue la fonction à intégrer aux points d'abscisse de chaque sous-intervalle, et on multiplie cette valeur par la largeur du sous-intervalle pour obtenir l'aire du rectangle correspondant. La somme de ces aires donne une approximation de l'intégrale. Cette méthode est simple mais peut conduire à des estimations grossières, surtout pour les fonctions comportant des variations importantes. Elle constitue cependant une bonne introduction aux techniques d'intégration.</w:t>
-      </w:r>
-    </w:p>
-    <w:p>
-      <w:r>
-        <w:t>La valeur de l'intégrale est donnée par l'équation suivante :</w:t>
-      </w:r>
-    </w:p>
-    <w:p>
-      <m:oMathPara>
-        <m:oMath>
-          <m:r>
-            <w:rPr>
-              <w:rFonts w:ascii="Cambria Math" w:hAnsi="Cambria Math"/>
-            </w:rPr>
-            <m:t>I= h</m:t>
-          </m:r>
-          <m:nary>
-            <m:naryPr>
-              <m:chr m:val="∑"/>
-              <m:limLoc m:val="undOvr"/>
-              <m:ctrlPr>
-                <w:rPr>
-                  <w:rFonts w:ascii="Cambria Math" w:hAnsi="Cambria Math"/>
-                  <w:i/>
-                </w:rPr>
-              </m:ctrlPr>
-            </m:naryPr>
-            <m:sub>
-              <m:r>
-                <w:rPr>
-                  <w:rFonts w:ascii="Cambria Math" w:hAnsi="Cambria Math"/>
-                </w:rPr>
-                <m:t>i=1</m:t>
-              </m:r>
-            </m:sub>
-            <m:sup>
-              <m:r>
-                <w:rPr>
-                  <w:rFonts w:ascii="Cambria Math" w:hAnsi="Cambria Math"/>
-                </w:rPr>
-                <m:t>N</m:t>
-              </m:r>
-            </m:sup>
-            <m:e>
-              <m:r>
-                <w:rPr>
-                  <w:rFonts w:ascii="Cambria Math" w:hAnsi="Cambria Math"/>
-                </w:rPr>
-                <m:t>f(xi)+E</m:t>
-              </m:r>
-            </m:e>
-          </m:nary>
-        </m:oMath>
-      </m:oMathPara>
-    </w:p>
-    <w:p>
-      <w:r>
-        <w:t xml:space="preserve">Il existe plusieurs moyens de </w:t>
-      </w:r>
-      <w:r>
-        <w:t>considérer</w:t>
-      </w:r>
-      <w:r>
-        <w:t xml:space="preserve"> les rectangles :</w:t>
-      </w:r>
-    </w:p>
-    <w:p>
-      <w:pPr>
-        <w:pStyle w:val="Paragraphedeliste"/>
-        <w:numPr>
-          <w:ilvl w:val="0"/>
-          <w:numId w:val="5"/>
-        </w:numPr>
-      </w:pPr>
-      <w:r>
-        <w:t>À droite :</w:t>
-      </w:r>
-    </w:p>
-    <w:p>
-      <w:pPr>
-        <w:keepNext/>
-        <w:jc w:val="center"/>
-      </w:pPr>
-      <w:r>
-        <w:fldChar w:fldCharType="begin"/>
-      </w:r>
-      <w:r>
-        <w:instrText xml:space="preserve"> INCLUDEPICTURE "/Users/noeminault/Library/Group Containers/UBF8T346G9.ms/WebArchiveCopyPasteTempFiles/com.microsoft.Word/methode-des-rectangles-1.png" \* MERGEFORMATINET </w:instrText>
-      </w:r>
-      <w:r>
-        <w:fldChar w:fldCharType="separate"/>
-      </w:r>
-      <w:r>
-        <w:rPr>
-          <w:noProof/>
-        </w:rPr>
-        <w:drawing>
-          <wp:inline distT="0" distB="0" distL="0" distR="0" wp14:anchorId="43A3EC5A" wp14:editId="02AF0AF8">
-            <wp:extent cx="2821577" cy="2587625"/>
-            <wp:effectExtent l="0" t="0" r="0" b="0"/>
-            <wp:docPr id="133535772" name="Image 4" descr="méthode des rectangles python"/>
-            <wp:cNvGraphicFramePr>
-              <a:graphicFrameLocks xmlns:a="http://schemas.openxmlformats.org/drawingml/2006/main" noChangeAspect="1"/>
-            </wp:cNvGraphicFramePr>
-            <a:graphic xmlns:a="http://schemas.openxmlformats.org/drawingml/2006/main">
-              <a:graphicData uri="http://schemas.openxmlformats.org/drawingml/2006/picture">
-                <pic:pic xmlns:pic="http://schemas.openxmlformats.org/drawingml/2006/picture">
-                  <pic:nvPicPr>
-                    <pic:cNvPr id="0" name="Picture 8" descr="méthode des rectangles python"/>
-                    <pic:cNvPicPr>
-                      <a:picLocks noChangeAspect="1" noChangeArrowheads="1"/>
-                    </pic:cNvPicPr>
-                  </pic:nvPicPr>
-                  <pic:blipFill rotWithShape="1">
-                    <a:blip r:embed="rId12">
-                      <a:extLst>
-                        <a:ext uri="{28A0092B-C50C-407E-A947-70E740481C1C}">
-                          <a14:useLocalDpi xmlns:a14="http://schemas.microsoft.com/office/drawing/2010/main" val="0"/>
-                        </a:ext>
-                      </a:extLst>
-                    </a:blip>
-                    <a:srcRect r="51020"/>
-                    <a:stretch/>
-                  </pic:blipFill>
-                  <pic:spPr bwMode="auto">
-                    <a:xfrm>
-                      <a:off x="0" y="0"/>
-                      <a:ext cx="2821577" cy="2587625"/>
-                    </a:xfrm>
-                    <a:prstGeom prst="rect">
-                      <a:avLst/>
-                    </a:prstGeom>
-                    <a:noFill/>
-                    <a:ln>
-                      <a:noFill/>
-                    </a:ln>
-                    <a:extLst>
-                      <a:ext uri="{53640926-AAD7-44D8-BBD7-CCE9431645EC}">
-                        <a14:shadowObscured xmlns:a14="http://schemas.microsoft.com/office/drawing/2010/main"/>
-                      </a:ext>
-                    </a:extLst>
-                  </pic:spPr>
-                </pic:pic>
-              </a:graphicData>
-            </a:graphic>
-          </wp:inline>
-        </w:drawing>
-      </w:r>
-      <w:r>
-        <w:fldChar w:fldCharType="end"/>
-      </w:r>
-    </w:p>
-    <w:p>
-      <w:pPr>
-        <w:pStyle w:val="Lgende"/>
-        <w:jc w:val="center"/>
-      </w:pPr>
-      <w:bookmarkStart w:id="3" w:name="_Toc156549193"/>
-      <w:r>
-        <w:t xml:space="preserve">Figure </w:t>
-      </w:r>
-      <w:r>
-        <w:fldChar w:fldCharType="begin"/>
-      </w:r>
-      <w:r>
-        <w:instrText xml:space="preserve"> SEQ Figure \* ARABIC </w:instrText>
-      </w:r>
-      <w:r>
-        <w:fldChar w:fldCharType="separate"/>
-      </w:r>
-      <w:r>
-        <w:rPr>
-          <w:noProof/>
-        </w:rPr>
-        <w:t>1</w:t>
-      </w:r>
-      <w:r>
-        <w:fldChar w:fldCharType="end"/>
-      </w:r>
-      <w:r>
-        <w:t xml:space="preserve"> : Représentation graphique de l'intégrale approximée par des rectangles à droite</w:t>
-      </w:r>
-      <w:bookmarkEnd w:id="3"/>
-    </w:p>
-    <w:p>
-      <w:pPr>
-        <w:keepNext/>
-        <w:spacing w:after="0" w:line="240" w:lineRule="auto"/>
-        <w:jc w:val="center"/>
-      </w:pPr>
-      <w:r>
-        <w:rPr>
-          <w:noProof/>
-        </w:rPr>
-        <w:drawing>
-          <wp:inline distT="0" distB="0" distL="0" distR="0" wp14:anchorId="58E5276B" wp14:editId="6A262862">
-            <wp:extent cx="5760069" cy="1506220"/>
-            <wp:effectExtent l="0" t="0" r="6350" b="5080"/>
-            <wp:docPr id="148832522" name="Image 6"/>
-            <wp:cNvGraphicFramePr>
-              <a:graphicFrameLocks xmlns:a="http://schemas.openxmlformats.org/drawingml/2006/main" noChangeAspect="1"/>
-            </wp:cNvGraphicFramePr>
-            <a:graphic xmlns:a="http://schemas.openxmlformats.org/drawingml/2006/main">
-              <a:graphicData uri="http://schemas.openxmlformats.org/drawingml/2006/picture">
-                <pic:pic xmlns:pic="http://schemas.openxmlformats.org/drawingml/2006/picture">
-                  <pic:nvPicPr>
-                    <pic:cNvPr id="148832522" name="Image 148832522"/>
-                    <pic:cNvPicPr/>
-                  </pic:nvPicPr>
-                  <pic:blipFill rotWithShape="1">
-                    <a:blip r:embed="rId13">
-                      <a:extLst>
-                        <a:ext uri="{28A0092B-C50C-407E-A947-70E740481C1C}">
-                          <a14:useLocalDpi xmlns:a14="http://schemas.microsoft.com/office/drawing/2010/main" val="0"/>
-                        </a:ext>
-                      </a:extLst>
-                    </a:blip>
-                    <a:srcRect t="34814" b="34466"/>
-                    <a:stretch/>
-                  </pic:blipFill>
-                  <pic:spPr bwMode="auto">
-                    <a:xfrm>
-                      <a:off x="0" y="0"/>
-                      <a:ext cx="5760720" cy="1506390"/>
-                    </a:xfrm>
-                    <a:prstGeom prst="rect">
-                      <a:avLst/>
-                    </a:prstGeom>
-                    <a:ln>
-                      <a:noFill/>
-                    </a:ln>
-                    <a:extLst>
-                      <a:ext uri="{53640926-AAD7-44D8-BBD7-CCE9431645EC}">
-                        <a14:shadowObscured xmlns:a14="http://schemas.microsoft.com/office/drawing/2010/main"/>
-                      </a:ext>
-                    </a:extLst>
-                  </pic:spPr>
-                </pic:pic>
-              </a:graphicData>
-            </a:graphic>
-          </wp:inline>
-        </w:drawing>
-      </w:r>
-    </w:p>
-    <w:p>
-      <w:pPr>
-        <w:pStyle w:val="Lgende"/>
-        <w:jc w:val="center"/>
-      </w:pPr>
-      <w:r>
-        <w:t xml:space="preserve">Programme </w:t>
-      </w:r>
-      <w:r>
-        <w:fldChar w:fldCharType="begin"/>
-      </w:r>
-      <w:r>
-        <w:instrText xml:space="preserve"> SEQ Programme \* ARABIC </w:instrText>
-      </w:r>
-      <w:r>
-        <w:fldChar w:fldCharType="separate"/>
-      </w:r>
-      <w:r>
-        <w:rPr>
-          <w:noProof/>
-        </w:rPr>
-        <w:t>5</w:t>
-      </w:r>
-      <w:r>
-        <w:fldChar w:fldCharType="end"/>
-      </w:r>
-      <w:r>
-        <w:t xml:space="preserve"> : </w:t>
-      </w:r>
-      <w:r>
-        <w:t>fonction intégrale rectangle à d</w:t>
-      </w:r>
-      <w:r>
-        <w:t>roite</w:t>
-      </w:r>
-    </w:p>
-    <w:p>
-      <w:pPr>
-        <w:spacing w:after="0" w:line="240" w:lineRule="auto"/>
-      </w:pPr>
-      <w:r>
-        <w:br w:type="page"/>
-      </w:r>
-    </w:p>
-    <w:p>
-      <w:pPr>
-        <w:pStyle w:val="Paragraphedeliste"/>
-        <w:numPr>
-          <w:ilvl w:val="0"/>
-          <w:numId w:val="5"/>
-        </w:numPr>
-      </w:pPr>
-      <w:r>
-        <w:lastRenderedPageBreak/>
-        <w:t>À gauche</w:t>
-      </w:r>
-    </w:p>
-    <w:p>
-      <w:pPr>
-        <w:keepNext/>
-        <w:jc w:val="center"/>
-      </w:pPr>
-      <w:r>
-        <w:fldChar w:fldCharType="begin"/>
-      </w:r>
-      <w:r>
-        <w:instrText xml:space="preserve"> INCLUDEPICTURE "/Users/noeminault/Library/Group Containers/UBF8T346G9.ms/WebArchiveCopyPasteTempFiles/com.microsoft.Word/methode-des-rectangles-1.png" \* MERGEFORMATINET </w:instrText>
-      </w:r>
-      <w:r>
-        <w:fldChar w:fldCharType="separate"/>
-      </w:r>
-      <w:r>
-        <w:rPr>
-          <w:noProof/>
-        </w:rPr>
-        <w:drawing>
-          <wp:inline distT="0" distB="0" distL="0" distR="0" wp14:anchorId="50D495C9" wp14:editId="2F396E6A">
-            <wp:extent cx="3028950" cy="2666446"/>
-            <wp:effectExtent l="0" t="0" r="0" b="0"/>
-            <wp:docPr id="1934745579" name="Image 5" descr="méthode des rectangles python"/>
-            <wp:cNvGraphicFramePr>
-              <a:graphicFrameLocks xmlns:a="http://schemas.openxmlformats.org/drawingml/2006/main" noChangeAspect="1"/>
-            </wp:cNvGraphicFramePr>
-            <a:graphic xmlns:a="http://schemas.openxmlformats.org/drawingml/2006/main">
-              <a:graphicData uri="http://schemas.openxmlformats.org/drawingml/2006/picture">
-                <pic:pic xmlns:pic="http://schemas.openxmlformats.org/drawingml/2006/picture">
-                  <pic:nvPicPr>
-                    <pic:cNvPr id="0" name="Picture 10" descr="méthode des rectangles python"/>
-                    <pic:cNvPicPr>
-                      <a:picLocks noChangeAspect="1" noChangeArrowheads="1"/>
-                    </pic:cNvPicPr>
-                  </pic:nvPicPr>
-                  <pic:blipFill rotWithShape="1">
-                    <a:blip r:embed="rId12">
-                      <a:extLst>
-                        <a:ext uri="{28A0092B-C50C-407E-A947-70E740481C1C}">
-                          <a14:useLocalDpi xmlns:a14="http://schemas.microsoft.com/office/drawing/2010/main" val="0"/>
-                        </a:ext>
-                      </a:extLst>
-                    </a:blip>
-                    <a:srcRect l="48975"/>
-                    <a:stretch/>
-                  </pic:blipFill>
-                  <pic:spPr bwMode="auto">
-                    <a:xfrm>
-                      <a:off x="0" y="0"/>
-                      <a:ext cx="3070533" cy="2703052"/>
-                    </a:xfrm>
-                    <a:prstGeom prst="rect">
-                      <a:avLst/>
-                    </a:prstGeom>
-                    <a:noFill/>
-                    <a:ln>
-                      <a:noFill/>
-                    </a:ln>
-                    <a:extLst>
-                      <a:ext uri="{53640926-AAD7-44D8-BBD7-CCE9431645EC}">
-                        <a14:shadowObscured xmlns:a14="http://schemas.microsoft.com/office/drawing/2010/main"/>
-                      </a:ext>
-                    </a:extLst>
-                  </pic:spPr>
-                </pic:pic>
-              </a:graphicData>
-            </a:graphic>
-          </wp:inline>
-        </w:drawing>
-      </w:r>
-      <w:r>
-        <w:fldChar w:fldCharType="end"/>
-      </w:r>
-    </w:p>
-    <w:p>
-      <w:pPr>
-        <w:pStyle w:val="Lgende"/>
-        <w:jc w:val="center"/>
-      </w:pPr>
-      <w:bookmarkStart w:id="4" w:name="_Toc156549194"/>
-      <w:r>
-        <w:t xml:space="preserve">Figure </w:t>
-      </w:r>
-      <w:r>
-        <w:fldChar w:fldCharType="begin"/>
-      </w:r>
-      <w:r>
-        <w:instrText xml:space="preserve"> SEQ Figure \* ARABIC </w:instrText>
-      </w:r>
-      <w:r>
-        <w:fldChar w:fldCharType="separate"/>
-      </w:r>
-      <w:r>
-        <w:rPr>
-          <w:noProof/>
-        </w:rPr>
-        <w:t>2</w:t>
-      </w:r>
-      <w:r>
-        <w:fldChar w:fldCharType="end"/>
-      </w:r>
-      <w:r>
-        <w:t xml:space="preserve"> : </w:t>
-      </w:r>
-      <w:r>
-        <w:t xml:space="preserve">Représentation graphique de l'intégrale approximée par des rectangles à </w:t>
-      </w:r>
-      <w:r>
-        <w:t>gauche</w:t>
-      </w:r>
-      <w:bookmarkEnd w:id="4"/>
-    </w:p>
-    <w:p>
-      <w:pPr>
-        <w:keepNext/>
-        <w:jc w:val="center"/>
-      </w:pPr>
-      <w:r>
-        <w:rPr>
-          <w:noProof/>
-        </w:rPr>
-        <w:drawing>
-          <wp:inline distT="0" distB="0" distL="0" distR="0" wp14:anchorId="4333853E" wp14:editId="2A8B8519">
-            <wp:extent cx="5760720" cy="1471748"/>
-            <wp:effectExtent l="0" t="0" r="0" b="1905"/>
-            <wp:docPr id="1860668043" name="Image 5" descr="Une image contenant texte, capture d’écran, Police&#10;&#10;Description générée automatiquement"/>
-            <wp:cNvGraphicFramePr>
-              <a:graphicFrameLocks xmlns:a="http://schemas.openxmlformats.org/drawingml/2006/main" noChangeAspect="1"/>
-            </wp:cNvGraphicFramePr>
-            <a:graphic xmlns:a="http://schemas.openxmlformats.org/drawingml/2006/main">
-              <a:graphicData uri="http://schemas.openxmlformats.org/drawingml/2006/picture">
-                <pic:pic xmlns:pic="http://schemas.openxmlformats.org/drawingml/2006/picture">
-                  <pic:nvPicPr>
-                    <pic:cNvPr id="1860668043" name="Image 5" descr="Une image contenant texte, capture d’écran, Police&#10;&#10;Description générée automatiquement"/>
-                    <pic:cNvPicPr/>
-                  </pic:nvPicPr>
-                  <pic:blipFill rotWithShape="1">
-                    <a:blip r:embed="rId13">
-                      <a:extLst>
-                        <a:ext uri="{28A0092B-C50C-407E-A947-70E740481C1C}">
-                          <a14:useLocalDpi xmlns:a14="http://schemas.microsoft.com/office/drawing/2010/main" val="0"/>
-                        </a:ext>
-                      </a:extLst>
-                    </a:blip>
-                    <a:srcRect b="69986"/>
-                    <a:stretch/>
-                  </pic:blipFill>
-                  <pic:spPr bwMode="auto">
-                    <a:xfrm>
-                      <a:off x="0" y="0"/>
-                      <a:ext cx="5760720" cy="1471748"/>
-                    </a:xfrm>
-                    <a:prstGeom prst="rect">
-                      <a:avLst/>
-                    </a:prstGeom>
-                    <a:ln>
-                      <a:noFill/>
-                    </a:ln>
-                    <a:extLst>
-                      <a:ext uri="{53640926-AAD7-44D8-BBD7-CCE9431645EC}">
-                        <a14:shadowObscured xmlns:a14="http://schemas.microsoft.com/office/drawing/2010/main"/>
-                      </a:ext>
-                    </a:extLst>
-                  </pic:spPr>
-                </pic:pic>
-              </a:graphicData>
-            </a:graphic>
-          </wp:inline>
-        </w:drawing>
-      </w:r>
-    </w:p>
-    <w:p>
-      <w:pPr>
-        <w:pStyle w:val="Lgende"/>
-        <w:jc w:val="center"/>
-      </w:pPr>
-      <w:r>
-        <w:t xml:space="preserve">Programme </w:t>
-      </w:r>
-      <w:r>
-        <w:fldChar w:fldCharType="begin"/>
-      </w:r>
-      <w:r>
-        <w:instrText xml:space="preserve"> SEQ Programme \* ARABIC </w:instrText>
-      </w:r>
-      <w:r>
-        <w:fldChar w:fldCharType="separate"/>
-      </w:r>
-      <w:r>
-        <w:rPr>
-          <w:noProof/>
-        </w:rPr>
-        <w:t>6</w:t>
-      </w:r>
-      <w:r>
-        <w:fldChar w:fldCharType="end"/>
-      </w:r>
-      <w:r>
-        <w:t xml:space="preserve"> : </w:t>
-      </w:r>
-      <w:r>
-        <w:t>fonction intégrale rectangle à droite</w:t>
-      </w:r>
-    </w:p>
-    <w:p>
-      <w:pPr>
-        <w:keepNext/>
-        <w:jc w:val="center"/>
-      </w:pPr>
-      <w:r>
-        <w:rPr>
-          <w:noProof/>
-        </w:rPr>
-        <w:t xml:space="preserve"> </w:t>
-      </w:r>
-    </w:p>
-    <w:p>
-      <w:pPr>
-        <w:pStyle w:val="Paragraphedeliste"/>
-        <w:numPr>
-          <w:ilvl w:val="0"/>
-          <w:numId w:val="5"/>
-        </w:numPr>
-      </w:pPr>
-      <w:r>
-        <w:t>Point milieu</w:t>
-      </w:r>
-    </w:p>
-    <w:p>
-      <w:pPr>
-        <w:keepNext/>
-        <w:jc w:val="center"/>
-      </w:pPr>
-      <w:r>
-        <w:fldChar w:fldCharType="begin"/>
-      </w:r>
-      <w:r>
-        <w:instrText xml:space="preserve"> INCLUDEPICTURE "/Users/noeminault/Library/Group Containers/UBF8T346G9.ms/WebArchiveCopyPasteTempFiles/com.microsoft.Word/300px-Int%C3%A9gration_num_rectangles.svg.png" \* MERGEFORMATINET </w:instrText>
-      </w:r>
-      <w:r>
-        <w:fldChar w:fldCharType="separate"/>
-      </w:r>
-      <w:r>
-        <w:rPr>
-          <w:noProof/>
-        </w:rPr>
-        <w:drawing>
-          <wp:inline distT="0" distB="0" distL="0" distR="0" wp14:anchorId="7F4870A5" wp14:editId="370D96B4">
-            <wp:extent cx="3209925" cy="2535557"/>
-            <wp:effectExtent l="0" t="0" r="3175" b="4445"/>
-            <wp:docPr id="2140984977" name="Image 1" descr="Calcul numérique d'une intégrale — Wikipédia"/>
-            <wp:cNvGraphicFramePr>
-              <a:graphicFrameLocks xmlns:a="http://schemas.openxmlformats.org/drawingml/2006/main" noChangeAspect="1"/>
-            </wp:cNvGraphicFramePr>
-            <a:graphic xmlns:a="http://schemas.openxmlformats.org/drawingml/2006/main">
-              <a:graphicData uri="http://schemas.openxmlformats.org/drawingml/2006/picture">
-                <pic:pic xmlns:pic="http://schemas.openxmlformats.org/drawingml/2006/picture">
-                  <pic:nvPicPr>
-                    <pic:cNvPr id="0" name="Picture 2" descr="Calcul numérique d'une intégrale — Wikipédia"/>
+                    <pic:cNvPr id="1009061022" name="Image 6" descr="Une image contenant texte, capture d’écran, Tracé, ligne&#10;&#10;Description générée automatiquement"/>
                     <pic:cNvPicPr>
                       <a:picLocks noChangeAspect="1" noChangeArrowheads="1"/>
                     </pic:cNvPicPr>
                   </pic:nvPicPr>
                   <pic:blipFill>
-                    <a:blip r:embed="rId14">
+                    <a:blip r:embed="rId9">
                       <a:extLst>
                         <a:ext uri="{28A0092B-C50C-407E-A947-70E740481C1C}">
                           <a14:useLocalDpi xmlns:a14="http://schemas.microsoft.com/office/drawing/2010/main" val="0"/>
@@ -1894,7 +998,7 @@
                   <pic:spPr bwMode="auto">
                     <a:xfrm>
                       <a:off x="0" y="0"/>
-                      <a:ext cx="3266558" cy="2580292"/>
+                      <a:ext cx="5760720" cy="3696970"/>
                     </a:xfrm>
                     <a:prstGeom prst="rect">
                       <a:avLst/>
@@ -1911,62 +1015,48 @@
         </w:drawing>
       </w:r>
       <w:r>
+        <w:rPr>
+          <w:color w:val="000000"/>
+        </w:rPr>
         <w:fldChar w:fldCharType="end"/>
       </w:r>
     </w:p>
     <w:p>
       <w:pPr>
-        <w:pStyle w:val="Lgende"/>
-        <w:jc w:val="center"/>
-      </w:pPr>
-      <w:bookmarkStart w:id="5" w:name="_Toc156549195"/>
-      <w:r>
-        <w:t xml:space="preserve">Figure </w:t>
-      </w:r>
-      <w:r>
+        <w:pStyle w:val="Titre2"/>
+        <w:rPr>
+          <w:sz w:val="32"/>
+          <w:szCs w:val="32"/>
+        </w:rPr>
+      </w:pPr>
+      <w:r>
+        <w:rPr>
+          <w:color w:val="000000"/>
+        </w:rPr>
         <w:fldChar w:fldCharType="begin"/>
       </w:r>
       <w:r>
-        <w:instrText xml:space="preserve"> SEQ Figure \* ARABIC </w:instrText>
-      </w:r>
-      <w:r>
+        <w:rPr>
+          <w:color w:val="000000"/>
+        </w:rPr>
+        <w:instrText xml:space="preserve"> INCLUDEPICTURE "https://lh7-us.googleusercontent.com/YE0OI6BhukYFJWld9inAT52pExH45Yqe-XnhZUNQ0k87unyGGei2K-Me3KU9eRf9nfAqsegM_OX3o8QcgzFm3ekYIPbPLFyO8Kcsgr0QXvlF4Ru72jDWRm02AxUX7Qyptg_5XYDbj00Yk-2aOdcvNL9FzQ=s2048" \* MERGEFORMATINET </w:instrText>
+      </w:r>
+      <w:r>
+        <w:rPr>
+          <w:color w:val="000000"/>
+        </w:rPr>
         <w:fldChar w:fldCharType="separate"/>
       </w:r>
       <w:r>
         <w:rPr>
           <w:noProof/>
-        </w:rPr>
-        <w:t>3</w:t>
-      </w:r>
-      <w:r>
-        <w:fldChar w:fldCharType="end"/>
-      </w:r>
-      <w:r>
-        <w:t xml:space="preserve"> : </w:t>
-      </w:r>
-      <w:r>
-        <w:t xml:space="preserve">Représentation graphique de l'intégrale approximée par des rectangles </w:t>
-      </w:r>
-      <w:r>
-        <w:t>sur le point milieu</w:t>
-      </w:r>
-      <w:bookmarkEnd w:id="5"/>
-    </w:p>
-    <w:p>
-      <w:pPr>
-        <w:keepNext/>
-        <w:jc w:val="center"/>
-      </w:pPr>
-      <w:r>
-        <w:rPr>
-          <w:noProof/>
-        </w:rPr>
-        <w:lastRenderedPageBreak/>
+          <w:color w:val="000000"/>
+        </w:rPr>
         <w:drawing>
-          <wp:inline distT="0" distB="0" distL="0" distR="0" wp14:anchorId="7EEE4014" wp14:editId="62D28D54">
-            <wp:extent cx="5760720" cy="1489710"/>
-            <wp:effectExtent l="0" t="0" r="5080" b="0"/>
-            <wp:docPr id="1242846828" name="Image 7" descr="Une image contenant texte, capture d’écran, Police&#10;&#10;Description générée automatiquement"/>
+          <wp:inline distT="0" distB="0" distL="0" distR="0" wp14:anchorId="50DDE3E2" wp14:editId="796AA64A">
+            <wp:extent cx="5760720" cy="3462655"/>
+            <wp:effectExtent l="0" t="0" r="5080" b="4445"/>
+            <wp:docPr id="1559607656" name="Image 7" descr="Une image contenant texte, capture d’écran, Tracé, ligne&#10;&#10;Description générée automatiquement"/>
             <wp:cNvGraphicFramePr>
               <a:graphicFrameLocks xmlns:a="http://schemas.openxmlformats.org/drawingml/2006/main" noChangeAspect="1"/>
             </wp:cNvGraphicFramePr>
@@ -1974,280 +1064,13 @@
               <a:graphicData uri="http://schemas.openxmlformats.org/drawingml/2006/picture">
                 <pic:pic xmlns:pic="http://schemas.openxmlformats.org/drawingml/2006/picture">
                   <pic:nvPicPr>
-                    <pic:cNvPr id="1242846828" name="Image 7" descr="Une image contenant texte, capture d’écran, Police&#10;&#10;Description générée automatiquement"/>
-                    <pic:cNvPicPr/>
-                  </pic:nvPicPr>
-                  <pic:blipFill rotWithShape="1">
-                    <a:blip r:embed="rId13">
-                      <a:extLst>
-                        <a:ext uri="{28A0092B-C50C-407E-A947-70E740481C1C}">
-                          <a14:useLocalDpi xmlns:a14="http://schemas.microsoft.com/office/drawing/2010/main" val="0"/>
-                        </a:ext>
-                      </a:extLst>
-                    </a:blip>
-                    <a:srcRect t="69619"/>
-                    <a:stretch/>
-                  </pic:blipFill>
-                  <pic:spPr bwMode="auto">
-                    <a:xfrm>
-                      <a:off x="0" y="0"/>
-                      <a:ext cx="5760720" cy="1489710"/>
-                    </a:xfrm>
-                    <a:prstGeom prst="rect">
-                      <a:avLst/>
-                    </a:prstGeom>
-                    <a:ln>
-                      <a:noFill/>
-                    </a:ln>
-                    <a:extLst>
-                      <a:ext uri="{53640926-AAD7-44D8-BBD7-CCE9431645EC}">
-                        <a14:shadowObscured xmlns:a14="http://schemas.microsoft.com/office/drawing/2010/main"/>
-                      </a:ext>
-                    </a:extLst>
-                  </pic:spPr>
-                </pic:pic>
-              </a:graphicData>
-            </a:graphic>
-          </wp:inline>
-        </w:drawing>
-      </w:r>
-    </w:p>
-    <w:p>
-      <w:pPr>
-        <w:pStyle w:val="Lgende"/>
-        <w:jc w:val="center"/>
-      </w:pPr>
-      <w:r>
-        <w:t xml:space="preserve">Programme </w:t>
-      </w:r>
-      <w:r>
-        <w:fldChar w:fldCharType="begin"/>
-      </w:r>
-      <w:r>
-        <w:instrText xml:space="preserve"> SEQ Programme \* ARABIC </w:instrText>
-      </w:r>
-      <w:r>
-        <w:fldChar w:fldCharType="separate"/>
-      </w:r>
-      <w:r>
-        <w:rPr>
-          <w:noProof/>
-        </w:rPr>
-        <w:t>7</w:t>
-      </w:r>
-      <w:r>
-        <w:fldChar w:fldCharType="end"/>
-      </w:r>
-      <w:r>
-        <w:t xml:space="preserve"> : </w:t>
-      </w:r>
-      <w:r>
-        <w:t xml:space="preserve">fonction intégrale rectangle </w:t>
-      </w:r>
-      <w:r>
-        <w:t>au point milieu</w:t>
-      </w:r>
-    </w:p>
-    <w:p>
-      <w:pPr>
-        <w:pStyle w:val="Titre2"/>
-      </w:pPr>
-      <w:bookmarkStart w:id="6" w:name="_Toc156549926"/>
-      <w:r>
-        <w:t>Méthode des trapèzes</w:t>
-      </w:r>
-      <w:bookmarkEnd w:id="6"/>
-    </w:p>
-    <w:p>
-      <w:r>
-        <w:t>La méthode des trapèzes est le même principe que la méthode des rectangles mais plutôt que d'utiliser des rectangles, nous utilisons des trapèzes aux bornes confondus sur la courbe.</w:t>
-      </w:r>
-    </w:p>
-    <w:p>
-      <w:r>
-        <w:t>La valeur de l'intégrale est donnée par l'équation suivante :</w:t>
-      </w:r>
-      <w:r>
-        <w:rPr>
-          <w:color w:val="000000"/>
-        </w:rPr>
-        <w:t xml:space="preserve"> </w:t>
-      </w:r>
-    </w:p>
-    <w:p>
-      <m:oMathPara>
-        <m:oMath>
-          <m:r>
-            <w:rPr>
-              <w:rFonts w:ascii="Cambria Math" w:hAnsi="Cambria Math"/>
-            </w:rPr>
-            <m:t>I= h</m:t>
-          </m:r>
-          <m:nary>
-            <m:naryPr>
-              <m:chr m:val="∑"/>
-              <m:limLoc m:val="undOvr"/>
-              <m:ctrlPr>
-                <w:rPr>
-                  <w:rFonts w:ascii="Cambria Math" w:hAnsi="Cambria Math"/>
-                  <w:i/>
-                </w:rPr>
-              </m:ctrlPr>
-            </m:naryPr>
-            <m:sub>
-              <m:r>
-                <w:rPr>
-                  <w:rFonts w:ascii="Cambria Math" w:hAnsi="Cambria Math"/>
-                </w:rPr>
-                <m:t>i=1</m:t>
-              </m:r>
-            </m:sub>
-            <m:sup>
-              <m:r>
-                <w:rPr>
-                  <w:rFonts w:ascii="Cambria Math" w:hAnsi="Cambria Math"/>
-                </w:rPr>
-                <m:t>N</m:t>
-              </m:r>
-            </m:sup>
-            <m:e>
-              <m:f>
-                <m:fPr>
-                  <m:ctrlPr>
-                    <w:rPr>
-                      <w:rFonts w:ascii="Cambria Math" w:hAnsi="Cambria Math"/>
-                      <w:i/>
-                    </w:rPr>
-                  </m:ctrlPr>
-                </m:fPr>
-                <m:num>
-                  <m:r>
-                    <w:rPr>
-                      <w:rFonts w:ascii="Cambria Math" w:hAnsi="Cambria Math"/>
-                    </w:rPr>
-                    <m:t>f(</m:t>
-                  </m:r>
-                  <m:sSub>
-                    <m:sSubPr>
-                      <m:ctrlPr>
-                        <w:rPr>
-                          <w:rFonts w:ascii="Cambria Math" w:hAnsi="Cambria Math"/>
-                          <w:i/>
-                        </w:rPr>
-                      </m:ctrlPr>
-                    </m:sSubPr>
-                    <m:e>
-                      <m:r>
-                        <w:rPr>
-                          <w:rFonts w:ascii="Cambria Math" w:hAnsi="Cambria Math"/>
-                        </w:rPr>
-                        <m:t>x</m:t>
-                      </m:r>
-                    </m:e>
-                    <m:sub>
-                      <m:r>
-                        <w:rPr>
-                          <w:rFonts w:ascii="Cambria Math" w:hAnsi="Cambria Math"/>
-                        </w:rPr>
-                        <m:t>i</m:t>
-                      </m:r>
-                    </m:sub>
-                  </m:sSub>
-                  <m:r>
-                    <w:rPr>
-                      <w:rFonts w:ascii="Cambria Math" w:hAnsi="Cambria Math"/>
-                    </w:rPr>
-                    <m:t>)+f(</m:t>
-                  </m:r>
-                  <m:sSub>
-                    <m:sSubPr>
-                      <m:ctrlPr>
-                        <w:rPr>
-                          <w:rFonts w:ascii="Cambria Math" w:hAnsi="Cambria Math"/>
-                          <w:i/>
-                        </w:rPr>
-                      </m:ctrlPr>
-                    </m:sSubPr>
-                    <m:e>
-                      <m:r>
-                        <w:rPr>
-                          <w:rFonts w:ascii="Cambria Math" w:hAnsi="Cambria Math"/>
-                        </w:rPr>
-                        <m:t>x</m:t>
-                      </m:r>
-                    </m:e>
-                    <m:sub>
-                      <m:r>
-                        <w:rPr>
-                          <w:rFonts w:ascii="Cambria Math" w:hAnsi="Cambria Math"/>
-                        </w:rPr>
-                        <m:t>i+1</m:t>
-                      </m:r>
-                    </m:sub>
-                  </m:sSub>
-                  <m:r>
-                    <w:rPr>
-                      <w:rFonts w:ascii="Cambria Math" w:hAnsi="Cambria Math"/>
-                    </w:rPr>
-                    <m:t>)</m:t>
-                  </m:r>
-                </m:num>
-                <m:den>
-                  <m:r>
-                    <w:rPr>
-                      <w:rFonts w:ascii="Cambria Math" w:hAnsi="Cambria Math"/>
-                    </w:rPr>
-                    <m:t>2</m:t>
-                  </m:r>
-                </m:den>
-              </m:f>
-              <m:r>
-                <w:rPr>
-                  <w:rFonts w:ascii="Cambria Math" w:hAnsi="Cambria Math"/>
-                </w:rPr>
-                <m:t>+E</m:t>
-              </m:r>
-            </m:e>
-          </m:nary>
-        </m:oMath>
-      </m:oMathPara>
-    </w:p>
-    <w:p>
-      <w:pPr>
-        <w:jc w:val="center"/>
-      </w:pPr>
-      <w:r>
-        <w:fldChar w:fldCharType="begin"/>
-      </w:r>
-      <w:r>
-        <w:instrText xml:space="preserve"> INCLUDEPICTURE "/Users/noeminault/Library/Group Containers/UBF8T346G9.ms/WebArchiveCopyPasteTempFiles/com.microsoft.Word/1920px-Int%C3%A9gration_num_trap%C3%A8zes.svg.png" \* MERGEFORMATINET </w:instrText>
-      </w:r>
-      <w:r>
-        <w:fldChar w:fldCharType="separate"/>
-      </w:r>
-      <w:r>
-        <w:rPr>
-          <w:noProof/>
-        </w:rPr>
-        <w:drawing>
-          <wp:inline distT="0" distB="0" distL="0" distR="0" wp14:anchorId="77871ED7" wp14:editId="4AF3B712">
-            <wp:extent cx="2238103" cy="1769118"/>
-            <wp:effectExtent l="0" t="0" r="0" b="0"/>
-            <wp:docPr id="2110621788" name="Image 2" descr="undefined"/>
-            <wp:cNvGraphicFramePr>
-              <a:graphicFrameLocks xmlns:a="http://schemas.openxmlformats.org/drawingml/2006/main" noChangeAspect="1"/>
-            </wp:cNvGraphicFramePr>
-            <a:graphic xmlns:a="http://schemas.openxmlformats.org/drawingml/2006/main">
-              <a:graphicData uri="http://schemas.openxmlformats.org/drawingml/2006/picture">
-                <pic:pic xmlns:pic="http://schemas.openxmlformats.org/drawingml/2006/picture">
-                  <pic:nvPicPr>
-                    <pic:cNvPr id="0" name="Picture 4" descr="undefined"/>
+                    <pic:cNvPr id="1559607656" name="Image 7" descr="Une image contenant texte, capture d’écran, Tracé, ligne&#10;&#10;Description générée automatiquement"/>
                     <pic:cNvPicPr>
                       <a:picLocks noChangeAspect="1" noChangeArrowheads="1"/>
                     </pic:cNvPicPr>
                   </pic:nvPicPr>
                   <pic:blipFill>
-                    <a:blip r:embed="rId15" cstate="print">
+                    <a:blip r:embed="rId10">
                       <a:extLst>
                         <a:ext uri="{28A0092B-C50C-407E-A947-70E740481C1C}">
                           <a14:useLocalDpi xmlns:a14="http://schemas.microsoft.com/office/drawing/2010/main" val="0"/>
@@ -2262,7 +1085,7 @@
                   <pic:spPr bwMode="auto">
                     <a:xfrm>
                       <a:off x="0" y="0"/>
-                      <a:ext cx="2315646" cy="1830412"/>
+                      <a:ext cx="5760720" cy="3462655"/>
                     </a:xfrm>
                     <a:prstGeom prst="rect">
                       <a:avLst/>
@@ -2279,46 +1102,439 @@
         </w:drawing>
       </w:r>
       <w:r>
+        <w:rPr>
+          <w:color w:val="000000"/>
+        </w:rPr>
         <w:fldChar w:fldCharType="end"/>
       </w:r>
-    </w:p>
-    <w:p>
-      <w:pPr>
-        <w:pStyle w:val="Lgende"/>
-        <w:jc w:val="center"/>
-      </w:pPr>
-      <w:bookmarkStart w:id="7" w:name="_Toc156549196"/>
-      <w:r>
-        <w:t xml:space="preserve">Figure </w:t>
-      </w:r>
-      <w:r>
-        <w:fldChar w:fldCharType="begin"/>
-      </w:r>
-      <w:r>
-        <w:instrText xml:space="preserve"> SEQ Figure \* ARABIC </w:instrText>
-      </w:r>
-      <w:r>
-        <w:fldChar w:fldCharType="separate"/>
-      </w:r>
-      <w:r>
-        <w:rPr>
-          <w:noProof/>
-        </w:rPr>
-        <w:t>4</w:t>
-      </w:r>
-      <w:r>
-        <w:fldChar w:fldCharType="end"/>
-      </w:r>
-      <w:r>
-        <w:t xml:space="preserve"> : </w:t>
-      </w:r>
-      <w:r>
-        <w:t xml:space="preserve">Représentation graphique de l'intégrale approximée par des </w:t>
-      </w:r>
-      <w:r>
-        <w:t>trapèzes</w:t>
-      </w:r>
-      <w:bookmarkEnd w:id="7"/>
+      <w:r>
+        <w:br w:type="page"/>
+      </w:r>
+    </w:p>
+    <w:p>
+      <w:pPr>
+        <w:pStyle w:val="Titre1"/>
+      </w:pPr>
+      <w:r>
+        <w:lastRenderedPageBreak/>
+        <w:t xml:space="preserve">Application sur la </w:t>
+      </w:r>
+      <w:r>
+        <w:t xml:space="preserve">fonction qui aura pour racine </w:t>
+      </w:r>
+      <m:oMath>
+        <m:rad>
+          <m:radPr>
+            <m:degHide m:val="1"/>
+            <m:ctrlPr>
+              <w:rPr>
+                <w:rFonts w:ascii="Cambria Math" w:hAnsi="Cambria Math"/>
+                <w:i/>
+              </w:rPr>
+            </m:ctrlPr>
+          </m:radPr>
+          <m:deg/>
+          <m:e>
+            <m:r>
+              <w:rPr>
+                <w:rFonts w:ascii="Cambria Math" w:hAnsi="Cambria Math"/>
+              </w:rPr>
+              <m:t>2</m:t>
+            </m:r>
+          </m:e>
+        </m:rad>
+      </m:oMath>
+      <w:r>
+        <w:t>.</w:t>
+      </w:r>
+    </w:p>
+    <w:p>
+      <w:pPr>
+        <w:rPr>
+          <w:u w:val="single"/>
+        </w:rPr>
+      </w:pPr>
+      <w:r>
+        <w:rPr>
+          <w:u w:val="single"/>
+        </w:rPr>
+        <w:t>Choix de</w:t>
+      </w:r>
+      <w:r>
+        <w:rPr>
+          <w:u w:val="single"/>
+        </w:rPr>
+        <w:t xml:space="preserve"> la fonction </w:t>
+      </w:r>
+      <w:r>
+        <w:rPr>
+          <w:u w:val="single"/>
+        </w:rPr>
+        <w:t>:</w:t>
+      </w:r>
+    </w:p>
+    <w:p>
+      <w:r>
+        <w:t xml:space="preserve">Nous choisissons </w:t>
+      </w:r>
+      <m:oMath>
+        <m:r>
+          <w:rPr>
+            <w:rFonts w:ascii="Cambria Math" w:hAnsi="Cambria Math"/>
+          </w:rPr>
+          <m:t xml:space="preserve">f(x)= </m:t>
+        </m:r>
+        <m:sSup>
+          <m:sSupPr>
+            <m:ctrlPr>
+              <w:rPr>
+                <w:rFonts w:ascii="Cambria Math" w:hAnsi="Cambria Math"/>
+                <w:i/>
+              </w:rPr>
+            </m:ctrlPr>
+          </m:sSupPr>
+          <m:e>
+            <m:r>
+              <w:rPr>
+                <w:rFonts w:ascii="Cambria Math" w:hAnsi="Cambria Math"/>
+              </w:rPr>
+              <m:t>x</m:t>
+            </m:r>
+          </m:e>
+          <m:sup>
+            <m:r>
+              <w:rPr>
+                <w:rFonts w:ascii="Cambria Math" w:hAnsi="Cambria Math"/>
+              </w:rPr>
+              <m:t>2</m:t>
+            </m:r>
+          </m:sup>
+        </m:sSup>
+        <m:r>
+          <w:rPr>
+            <w:rFonts w:ascii="Cambria Math" w:hAnsi="Cambria Math"/>
+          </w:rPr>
+          <m:t>-2</m:t>
+        </m:r>
+      </m:oMath>
+      <w:r>
+        <w:rPr>
+          <w:rFonts w:eastAsiaTheme="minorEastAsia"/>
+        </w:rPr>
+        <w:t xml:space="preserve"> car c'est celle qui nous parait être la plus évidente.</w:t>
+      </w:r>
+    </w:p>
+    <w:p>
+      <w:pPr>
+        <w:rPr>
+          <w:rFonts w:eastAsiaTheme="minorEastAsia"/>
+        </w:rPr>
+      </w:pPr>
+      <w:r>
+        <w:rPr>
+          <w:rFonts w:eastAsiaTheme="minorEastAsia"/>
+        </w:rPr>
+        <w:t xml:space="preserve">L'un de ses racines est bien </w:t>
+      </w:r>
+      <m:oMath>
+        <m:rad>
+          <m:radPr>
+            <m:degHide m:val="1"/>
+            <m:ctrlPr>
+              <w:rPr>
+                <w:rFonts w:ascii="Cambria Math" w:hAnsi="Cambria Math"/>
+                <w:i/>
+              </w:rPr>
+            </m:ctrlPr>
+          </m:radPr>
+          <m:deg/>
+          <m:e>
+            <m:r>
+              <w:rPr>
+                <w:rFonts w:ascii="Cambria Math" w:hAnsi="Cambria Math"/>
+              </w:rPr>
+              <m:t>2</m:t>
+            </m:r>
+          </m:e>
+        </m:rad>
+      </m:oMath>
+      <w:r>
+        <w:rPr>
+          <w:rFonts w:eastAsiaTheme="minorEastAsia"/>
+        </w:rPr>
+        <w:t xml:space="preserve"> car : </w:t>
+      </w:r>
+    </w:p>
+    <w:tbl>
+      <w:tblPr>
+        <w:tblStyle w:val="Grilledutableau"/>
+        <w:tblW w:w="0" w:type="auto"/>
+        <w:tblBorders>
+          <w:top w:val="none" w:sz="0" w:space="0" w:color="auto"/>
+          <w:left w:val="none" w:sz="0" w:space="0" w:color="auto"/>
+          <w:bottom w:val="none" w:sz="0" w:space="0" w:color="auto"/>
+          <w:right w:val="none" w:sz="0" w:space="0" w:color="auto"/>
+          <w:insideH w:val="none" w:sz="0" w:space="0" w:color="auto"/>
+          <w:insideV w:val="none" w:sz="0" w:space="0" w:color="auto"/>
+        </w:tblBorders>
+        <w:tblLook w:val="04A0" w:firstRow="1" w:lastRow="0" w:firstColumn="1" w:lastColumn="0" w:noHBand="0" w:noVBand="1"/>
+      </w:tblPr>
+      <w:tblGrid>
+        <w:gridCol w:w="3020"/>
+        <w:gridCol w:w="3021"/>
+        <w:gridCol w:w="3021"/>
+      </w:tblGrid>
+      <w:tr>
+        <w:tc>
+          <w:tcPr>
+            <w:tcW w:w="3020" w:type="dxa"/>
+          </w:tcPr>
+          <w:p>
+            <w:pPr>
+              <w:rPr>
+                <w:rFonts w:ascii="Calibri" w:eastAsia="Times New Roman" w:hAnsi="Calibri" w:cs="Times New Roman"/>
+              </w:rPr>
+            </w:pPr>
+          </w:p>
+        </w:tc>
+        <w:tc>
+          <w:tcPr>
+            <w:tcW w:w="3021" w:type="dxa"/>
+          </w:tcPr>
+          <w:p>
+            <m:oMathPara>
+              <m:oMathParaPr>
+                <m:jc m:val="left"/>
+              </m:oMathParaPr>
+              <m:oMath>
+                <m:sSup>
+                  <m:sSupPr>
+                    <m:ctrlPr>
+                      <w:rPr>
+                        <w:rFonts w:ascii="Cambria Math" w:hAnsi="Cambria Math"/>
+                      </w:rPr>
+                    </m:ctrlPr>
+                  </m:sSupPr>
+                  <m:e>
+                    <m:r>
+                      <w:rPr>
+                        <w:rFonts w:ascii="Cambria Math" w:hAnsi="Cambria Math"/>
+                      </w:rPr>
+                      <m:t>x</m:t>
+                    </m:r>
+                  </m:e>
+                  <m:sup>
+                    <m:r>
+                      <m:rPr>
+                        <m:sty m:val="p"/>
+                      </m:rPr>
+                      <w:rPr>
+                        <w:rFonts w:ascii="Cambria Math" w:hAnsi="Cambria Math"/>
+                      </w:rPr>
+                      <m:t>2</m:t>
+                    </m:r>
+                  </m:sup>
+                </m:sSup>
+                <m:r>
+                  <m:rPr>
+                    <m:sty m:val="p"/>
+                  </m:rPr>
+                  <w:rPr>
+                    <w:rFonts w:ascii="Cambria Math" w:hAnsi="Cambria Math"/>
+                  </w:rPr>
+                  <m:t>-2=</m:t>
+                </m:r>
+                <m:r>
+                  <m:rPr>
+                    <m:sty m:val="p"/>
+                  </m:rPr>
+                  <w:rPr>
+                    <w:rFonts w:ascii="Cambria Math" w:hAnsi="Cambria Math"/>
+                  </w:rPr>
+                  <m:t>0</m:t>
+                </m:r>
+              </m:oMath>
+            </m:oMathPara>
+          </w:p>
+          <w:p>
+            <m:oMathPara>
+              <m:oMathParaPr>
+                <m:jc m:val="left"/>
+              </m:oMathParaPr>
+              <m:oMath>
+                <m:sSup>
+                  <m:sSupPr>
+                    <m:ctrlPr>
+                      <w:rPr>
+                        <w:rFonts w:ascii="Cambria Math" w:hAnsi="Cambria Math"/>
+                      </w:rPr>
+                    </m:ctrlPr>
+                  </m:sSupPr>
+                  <m:e>
+                    <m:r>
+                      <w:rPr>
+                        <w:rFonts w:ascii="Cambria Math" w:hAnsi="Cambria Math"/>
+                      </w:rPr>
+                      <m:t>x</m:t>
+                    </m:r>
+                  </m:e>
+                  <m:sup>
+                    <m:r>
+                      <m:rPr>
+                        <m:sty m:val="p"/>
+                      </m:rPr>
+                      <w:rPr>
+                        <w:rFonts w:ascii="Cambria Math" w:hAnsi="Cambria Math"/>
+                      </w:rPr>
+                      <m:t>2</m:t>
+                    </m:r>
+                  </m:sup>
+                </m:sSup>
+                <m:r>
+                  <m:rPr>
+                    <m:sty m:val="p"/>
+                  </m:rPr>
+                  <w:rPr>
+                    <w:rFonts w:ascii="Cambria Math" w:hAnsi="Cambria Math"/>
+                  </w:rPr>
+                  <m:t>=</m:t>
+                </m:r>
+                <m:r>
+                  <m:rPr>
+                    <m:sty m:val="p"/>
+                  </m:rPr>
+                  <w:rPr>
+                    <w:rFonts w:ascii="Cambria Math" w:hAnsi="Cambria Math"/>
+                  </w:rPr>
+                  <m:t>2</m:t>
+                </m:r>
+              </m:oMath>
+            </m:oMathPara>
+          </w:p>
+          <w:p>
+            <m:oMathPara>
+              <m:oMathParaPr>
+                <m:jc m:val="left"/>
+              </m:oMathParaPr>
+              <m:oMath>
+                <m:r>
+                  <w:rPr>
+                    <w:rFonts w:ascii="Cambria Math" w:hAnsi="Cambria Math"/>
+                  </w:rPr>
+                  <m:t>x</m:t>
+                </m:r>
+                <m:r>
+                  <m:rPr>
+                    <m:sty m:val="p"/>
+                  </m:rPr>
+                  <w:rPr>
+                    <w:rFonts w:ascii="Cambria Math" w:hAnsi="Cambria Math"/>
+                  </w:rPr>
+                  <m:t>=</m:t>
+                </m:r>
+                <m:rad>
+                  <m:radPr>
+                    <m:degHide m:val="1"/>
+                    <m:ctrlPr>
+                      <w:rPr>
+                        <w:rFonts w:ascii="Cambria Math" w:eastAsiaTheme="majorEastAsia" w:hAnsi="Cambria Math"/>
+                      </w:rPr>
+                    </m:ctrlPr>
+                  </m:radPr>
+                  <m:deg/>
+                  <m:e>
+                    <m:r>
+                      <m:rPr>
+                        <m:sty m:val="p"/>
+                      </m:rPr>
+                      <w:rPr>
+                        <w:rFonts w:ascii="Cambria Math" w:hAnsi="Cambria Math"/>
+                      </w:rPr>
+                      <m:t>2</m:t>
+                    </m:r>
+                  </m:e>
+                </m:rad>
+                <m:r>
+                  <m:rPr>
+                    <m:sty m:val="p"/>
+                  </m:rPr>
+                  <w:rPr>
+                    <w:rFonts w:ascii="Cambria Math" w:hAnsi="Cambria Math"/>
+                  </w:rPr>
+                  <m:t xml:space="preserve"> </m:t>
+                </m:r>
+                <m:r>
+                  <w:rPr>
+                    <w:rFonts w:ascii="Cambria Math" w:hAnsi="Cambria Math"/>
+                  </w:rPr>
+                  <m:t>ou</m:t>
+                </m:r>
+                <m:r>
+                  <m:rPr>
+                    <m:sty m:val="p"/>
+                  </m:rPr>
+                  <w:rPr>
+                    <w:rFonts w:ascii="Cambria Math" w:hAnsi="Cambria Math"/>
+                  </w:rPr>
+                  <m:t>-</m:t>
+                </m:r>
+                <m:rad>
+                  <m:radPr>
+                    <m:degHide m:val="1"/>
+                    <m:ctrlPr>
+                      <w:rPr>
+                        <w:rFonts w:ascii="Cambria Math" w:eastAsiaTheme="majorEastAsia" w:hAnsi="Cambria Math"/>
+                      </w:rPr>
+                    </m:ctrlPr>
+                  </m:radPr>
+                  <m:deg/>
+                  <m:e>
+                    <m:r>
+                      <m:rPr>
+                        <m:sty m:val="p"/>
+                      </m:rPr>
+                      <w:rPr>
+                        <w:rFonts w:ascii="Cambria Math" w:hAnsi="Cambria Math"/>
+                      </w:rPr>
+                      <m:t>2</m:t>
+                    </m:r>
+                  </m:e>
+                </m:rad>
+              </m:oMath>
+            </m:oMathPara>
+          </w:p>
+        </w:tc>
+        <w:tc>
+          <w:tcPr>
+            <w:tcW w:w="3021" w:type="dxa"/>
+          </w:tcPr>
+          <w:p>
+            <w:pPr>
+              <w:rPr>
+                <w:rFonts w:ascii="Calibri" w:eastAsia="Times New Roman" w:hAnsi="Calibri" w:cs="Times New Roman"/>
+              </w:rPr>
+            </w:pPr>
+          </w:p>
+        </w:tc>
+      </w:tr>
+    </w:tbl>
+    <w:p>
+      <w:pPr>
+        <w:rPr>
+          <w:u w:val="single"/>
+        </w:rPr>
+      </w:pPr>
+      <w:r>
+        <w:rPr>
+          <w:u w:val="single"/>
+        </w:rPr>
+        <w:t>Sur quel intervalle l'étudier ?</w:t>
+      </w:r>
+    </w:p>
+    <w:p>
+      <w:r>
+        <w:t>Afin de déterminer l'intervalle nous allons regarder une représentation graphique de la fonction :</w:t>
+      </w:r>
     </w:p>
     <w:p>
       <w:pPr>
@@ -2330,10 +1546,10 @@
           <w:noProof/>
         </w:rPr>
         <w:drawing>
-          <wp:inline distT="0" distB="0" distL="0" distR="0" wp14:anchorId="3ED635E2" wp14:editId="2CF5EE30">
-            <wp:extent cx="4972050" cy="2762251"/>
-            <wp:effectExtent l="0" t="0" r="0" b="6350"/>
-            <wp:docPr id="676912425" name="Image 8" descr="Une image contenant texte, capture d’écran, Police&#10;&#10;Description générée automatiquement"/>
+          <wp:inline distT="0" distB="0" distL="0" distR="0" wp14:anchorId="3D6AB881" wp14:editId="5F7C0ABF">
+            <wp:extent cx="4002258" cy="4274457"/>
+            <wp:effectExtent l="0" t="0" r="0" b="5715"/>
+            <wp:docPr id="1950700317" name="Image 1" descr="Une image contenant ligne, diagramme, Tracé&#10;&#10;Description générée automatiquement"/>
             <wp:cNvGraphicFramePr>
               <a:graphicFrameLocks xmlns:a="http://schemas.openxmlformats.org/drawingml/2006/main" noChangeAspect="1"/>
             </wp:cNvGraphicFramePr>
@@ -2341,11 +1557,11 @@
               <a:graphicData uri="http://schemas.openxmlformats.org/drawingml/2006/picture">
                 <pic:pic xmlns:pic="http://schemas.openxmlformats.org/drawingml/2006/picture">
                   <pic:nvPicPr>
-                    <pic:cNvPr id="676912425" name="Image 8" descr="Une image contenant texte, capture d’écran, Police&#10;&#10;Description générée automatiquement"/>
+                    <pic:cNvPr id="1950700317" name="Image 1" descr="Une image contenant ligne, diagramme, Tracé&#10;&#10;Description générée automatiquement"/>
                     <pic:cNvPicPr/>
                   </pic:nvPicPr>
                   <pic:blipFill>
-                    <a:blip r:embed="rId16" cstate="print">
+                    <a:blip r:embed="rId11" cstate="print">
                       <a:extLst>
                         <a:ext uri="{28A0092B-C50C-407E-A947-70E740481C1C}">
                           <a14:useLocalDpi xmlns:a14="http://schemas.microsoft.com/office/drawing/2010/main" val="0"/>
@@ -2359,7 +1575,7 @@
                   <pic:spPr>
                     <a:xfrm>
                       <a:off x="0" y="0"/>
-                      <a:ext cx="4999001" cy="2777224"/>
+                      <a:ext cx="4042609" cy="4317552"/>
                     </a:xfrm>
                     <a:prstGeom prst="rect">
                       <a:avLst/>
@@ -2377,14 +1593,15 @@
         <w:pStyle w:val="Lgende"/>
         <w:jc w:val="center"/>
       </w:pPr>
-      <w:r>
-        <w:t xml:space="preserve">Programme </w:t>
+      <w:bookmarkStart w:id="2" w:name="_Toc157596289"/>
+      <w:r>
+        <w:t xml:space="preserve">Figure </w:t>
       </w:r>
       <w:r>
         <w:fldChar w:fldCharType="begin"/>
       </w:r>
       <w:r>
-        <w:instrText xml:space="preserve"> SEQ Programme \* ARABIC </w:instrText>
+        <w:instrText xml:space="preserve"> SEQ Figure \* ARABIC </w:instrText>
       </w:r>
       <w:r>
         <w:fldChar w:fldCharType="separate"/>
@@ -2393,277 +1610,156 @@
         <w:rPr>
           <w:noProof/>
         </w:rPr>
-        <w:t>8</w:t>
+        <w:t>1</w:t>
       </w:r>
       <w:r>
         <w:fldChar w:fldCharType="end"/>
       </w:r>
       <w:r>
-        <w:t xml:space="preserve"> : </w:t>
-      </w:r>
-      <w:r>
-        <w:t>fonction intégrale</w:t>
-      </w:r>
-      <w:r>
-        <w:t xml:space="preserve"> trapèze</w:t>
-      </w:r>
-    </w:p>
-    <w:p>
-      <w:pPr>
-        <w:rPr>
-          <w:color w:val="44546A" w:themeColor="text2"/>
-          <w:sz w:val="18"/>
-          <w:szCs w:val="18"/>
-        </w:rPr>
-      </w:pPr>
-      <w:r>
-        <w:br w:type="page"/>
-      </w:r>
-    </w:p>
-    <w:p>
-      <w:pPr>
-        <w:pStyle w:val="Titre2"/>
-      </w:pPr>
-      <w:bookmarkStart w:id="8" w:name="_Toc156549927"/>
-      <w:r>
+        <w:t xml:space="preserve"> : Courbe de f(x)=x^2-2</w:t>
+      </w:r>
+      <w:bookmarkEnd w:id="2"/>
+    </w:p>
+    <w:p>
+      <w:r>
+        <w:t xml:space="preserve">On remarque que la courbe s'annule bien en </w:t>
+      </w:r>
+      <m:oMath>
+        <m:rad>
+          <m:radPr>
+            <m:degHide m:val="1"/>
+            <m:ctrlPr>
+              <w:rPr>
+                <w:rFonts w:ascii="Cambria Math" w:eastAsiaTheme="majorEastAsia" w:hAnsi="Cambria Math"/>
+              </w:rPr>
+            </m:ctrlPr>
+          </m:radPr>
+          <m:deg/>
+          <m:e>
+            <m:r>
+              <m:rPr>
+                <m:sty m:val="p"/>
+              </m:rPr>
+              <w:rPr>
+                <w:rFonts w:ascii="Cambria Math" w:hAnsi="Cambria Math"/>
+              </w:rPr>
+              <m:t>2</m:t>
+            </m:r>
+          </m:e>
+        </m:rad>
+        <m:r>
+          <m:rPr>
+            <m:sty m:val="p"/>
+          </m:rPr>
+          <w:rPr>
+            <w:rFonts w:ascii="Cambria Math" w:hAnsi="Cambria Math"/>
+          </w:rPr>
+          <m:t xml:space="preserve"> </m:t>
+        </m:r>
+      </m:oMath>
+      <w:r>
+        <w:rPr>
+          <w:rFonts w:eastAsiaTheme="minorEastAsia"/>
+        </w:rPr>
+        <w:t xml:space="preserve">(arrondi à 1.414 sur la Figure 1) et </w:t>
+      </w:r>
+      <m:oMath>
+        <m:r>
+          <w:rPr>
+            <w:rFonts w:ascii="Cambria Math" w:eastAsiaTheme="minorEastAsia" w:hAnsi="Cambria Math"/>
+          </w:rPr>
+          <m:t>-</m:t>
+        </m:r>
+        <m:rad>
+          <m:radPr>
+            <m:degHide m:val="1"/>
+            <m:ctrlPr>
+              <w:rPr>
+                <w:rFonts w:ascii="Cambria Math" w:eastAsiaTheme="majorEastAsia" w:hAnsi="Cambria Math"/>
+              </w:rPr>
+            </m:ctrlPr>
+          </m:radPr>
+          <m:deg/>
+          <m:e>
+            <m:r>
+              <m:rPr>
+                <m:sty m:val="p"/>
+              </m:rPr>
+              <w:rPr>
+                <w:rFonts w:ascii="Cambria Math" w:hAnsi="Cambria Math"/>
+              </w:rPr>
+              <m:t>2</m:t>
+            </m:r>
+          </m:e>
+        </m:rad>
+      </m:oMath>
+      <w:r>
+        <w:rPr>
+          <w:rFonts w:eastAsiaTheme="minorEastAsia"/>
+        </w:rPr>
+        <w:t>.</w:t>
+      </w:r>
+    </w:p>
+    <w:p>
+      <w:pPr>
+        <w:rPr>
+          <w:rFonts w:eastAsiaTheme="minorEastAsia"/>
+        </w:rPr>
+      </w:pPr>
+      <w:r>
+        <w:rPr>
+          <w:rFonts w:eastAsiaTheme="minorEastAsia"/>
+        </w:rPr>
+        <w:t xml:space="preserve">On choisit donc l'intervalle [0,2] afin de ne pas prendre en compte </w:t>
+      </w:r>
+      <w:r>
+        <w:rPr>
+          <w:rFonts w:eastAsiaTheme="minorEastAsia"/>
+        </w:rPr>
+        <w:t>la racine négative.</w:t>
+      </w:r>
+    </w:p>
+    <w:p>
+      <w:pPr>
+        <w:rPr>
+          <w:u w:val="single"/>
+        </w:rPr>
+      </w:pPr>
+      <w:r>
+        <w:rPr>
+          <w:u w:val="single"/>
+        </w:rPr>
+        <w:t xml:space="preserve">Calcul de racines avec différentes </w:t>
+      </w:r>
+      <w:r>
+        <w:rPr>
+          <w:u w:val="single"/>
+        </w:rPr>
+        <w:t>les différentes méthodes</w:t>
+      </w:r>
+      <w:r>
+        <w:rPr>
+          <w:u w:val="single"/>
+        </w:rPr>
+        <w:t xml:space="preserve"> :</w:t>
+      </w:r>
+    </w:p>
+    <w:p>
+      <w:pPr>
+        <w:keepNext/>
+        <w:jc w:val="center"/>
+      </w:pPr>
+      <w:r>
+        <w:rPr>
+          <w:rFonts w:eastAsiaTheme="minorEastAsia"/>
+          <w:noProof/>
+        </w:rPr>
         <w:lastRenderedPageBreak/>
-        <w:t xml:space="preserve">Méthode de </w:t>
-      </w:r>
-      <w:r>
-        <w:t>Simpson</w:t>
-      </w:r>
-      <w:bookmarkEnd w:id="8"/>
-    </w:p>
-    <w:p>
-      <w:r>
-        <w:t xml:space="preserve">Elle repose sur l'approximation de la courbe de la fonction par des segments de paraboles. Pour estimer l'intégrale, on divise l'intervalle en sous-intervalles, puis on applique une formule spécifique qui fait intervenir les valeurs de la fonction aux extrémités et au milieu de chaque sous-intervalle. Cette méthode est plus précise que la méthode des </w:t>
-      </w:r>
-      <w:r>
-        <w:t xml:space="preserve">rectangles et des </w:t>
-      </w:r>
-      <w:r>
-        <w:t>trapèzes et peut fournir des estimations plus proches de la vraie valeur de l'intégrale</w:t>
-      </w:r>
-      <w:r>
-        <w:t xml:space="preserve"> (que nous allons vérifier expérimentalement)</w:t>
-      </w:r>
-      <w:r>
-        <w:t>.</w:t>
-      </w:r>
-    </w:p>
-    <w:p>
-      <w:r>
-        <w:t>La valeur de l'intégrale est donnée par l'équation suivante :</w:t>
-      </w:r>
-      <w:r>
-        <w:rPr>
-          <w:color w:val="000000"/>
-        </w:rPr>
-        <w:t xml:space="preserve"> </w:t>
-      </w:r>
-    </w:p>
-    <w:p>
-      <w:pPr>
-        <w:rPr>
-          <w:rFonts w:eastAsiaTheme="minorEastAsia"/>
-        </w:rPr>
-      </w:pPr>
-      <m:oMathPara>
-        <m:oMath>
-          <m:r>
-            <w:rPr>
-              <w:rFonts w:ascii="Cambria Math" w:hAnsi="Cambria Math"/>
-            </w:rPr>
-            <m:t xml:space="preserve">I= </m:t>
-          </m:r>
-          <m:f>
-            <m:fPr>
-              <m:ctrlPr>
-                <w:rPr>
-                  <w:rFonts w:ascii="Cambria Math" w:hAnsi="Cambria Math"/>
-                  <w:i/>
-                </w:rPr>
-              </m:ctrlPr>
-            </m:fPr>
-            <m:num>
-              <m:r>
-                <w:rPr>
-                  <w:rFonts w:ascii="Cambria Math" w:hAnsi="Cambria Math"/>
-                </w:rPr>
-                <m:t>h</m:t>
-              </m:r>
-            </m:num>
-            <m:den>
-              <m:r>
-                <w:rPr>
-                  <w:rFonts w:ascii="Cambria Math" w:hAnsi="Cambria Math"/>
-                </w:rPr>
-                <m:t>3</m:t>
-              </m:r>
-            </m:den>
-          </m:f>
-          <m:nary>
-            <m:naryPr>
-              <m:chr m:val="∑"/>
-              <m:limLoc m:val="undOvr"/>
-              <m:ctrlPr>
-                <w:rPr>
-                  <w:rFonts w:ascii="Cambria Math" w:hAnsi="Cambria Math"/>
-                  <w:i/>
-                </w:rPr>
-              </m:ctrlPr>
-            </m:naryPr>
-            <m:sub>
-              <m:r>
-                <w:rPr>
-                  <w:rFonts w:ascii="Cambria Math" w:hAnsi="Cambria Math"/>
-                </w:rPr>
-                <m:t>i=1</m:t>
-              </m:r>
-            </m:sub>
-            <m:sup>
-              <m:r>
-                <w:rPr>
-                  <w:rFonts w:ascii="Cambria Math" w:hAnsi="Cambria Math"/>
-                </w:rPr>
-                <m:t>N/2</m:t>
-              </m:r>
-            </m:sup>
-            <m:e>
-              <m:r>
-                <w:rPr>
-                  <w:rFonts w:ascii="Cambria Math" w:hAnsi="Cambria Math"/>
-                </w:rPr>
-                <m:t>(f(</m:t>
-              </m:r>
-              <m:sSub>
-                <m:sSubPr>
-                  <m:ctrlPr>
-                    <w:rPr>
-                      <w:rFonts w:ascii="Cambria Math" w:hAnsi="Cambria Math"/>
-                      <w:i/>
-                    </w:rPr>
-                  </m:ctrlPr>
-                </m:sSubPr>
-                <m:e>
-                  <m:r>
-                    <w:rPr>
-                      <w:rFonts w:ascii="Cambria Math" w:hAnsi="Cambria Math"/>
-                    </w:rPr>
-                    <m:t>x</m:t>
-                  </m:r>
-                </m:e>
-                <m:sub>
-                  <m:r>
-                    <w:rPr>
-                      <w:rFonts w:ascii="Cambria Math" w:hAnsi="Cambria Math"/>
-                    </w:rPr>
-                    <m:t>2i-1</m:t>
-                  </m:r>
-                </m:sub>
-              </m:sSub>
-              <m:r>
-                <w:rPr>
-                  <w:rFonts w:ascii="Cambria Math" w:hAnsi="Cambria Math"/>
-                </w:rPr>
-                <m:t>)+4f(</m:t>
-              </m:r>
-              <m:sSub>
-                <m:sSubPr>
-                  <m:ctrlPr>
-                    <w:rPr>
-                      <w:rFonts w:ascii="Cambria Math" w:hAnsi="Cambria Math"/>
-                      <w:i/>
-                    </w:rPr>
-                  </m:ctrlPr>
-                </m:sSubPr>
-                <m:e>
-                  <m:r>
-                    <w:rPr>
-                      <w:rFonts w:ascii="Cambria Math" w:hAnsi="Cambria Math"/>
-                    </w:rPr>
-                    <m:t>x</m:t>
-                  </m:r>
-                </m:e>
-                <m:sub>
-                  <m:r>
-                    <w:rPr>
-                      <w:rFonts w:ascii="Cambria Math" w:hAnsi="Cambria Math"/>
-                    </w:rPr>
-                    <m:t>2i</m:t>
-                  </m:r>
-                </m:sub>
-              </m:sSub>
-              <m:r>
-                <w:rPr>
-                  <w:rFonts w:ascii="Cambria Math" w:hAnsi="Cambria Math"/>
-                </w:rPr>
-                <m:t>)+f(</m:t>
-              </m:r>
-              <m:sSub>
-                <m:sSubPr>
-                  <m:ctrlPr>
-                    <w:rPr>
-                      <w:rFonts w:ascii="Cambria Math" w:hAnsi="Cambria Math"/>
-                      <w:i/>
-                    </w:rPr>
-                  </m:ctrlPr>
-                </m:sSubPr>
-                <m:e>
-                  <m:r>
-                    <w:rPr>
-                      <w:rFonts w:ascii="Cambria Math" w:hAnsi="Cambria Math"/>
-                    </w:rPr>
-                    <m:t>x</m:t>
-                  </m:r>
-                </m:e>
-                <m:sub>
-                  <m:r>
-                    <w:rPr>
-                      <w:rFonts w:ascii="Cambria Math" w:hAnsi="Cambria Math"/>
-                    </w:rPr>
-                    <m:t>2i+1</m:t>
-                  </m:r>
-                </m:sub>
-              </m:sSub>
-              <m:r>
-                <w:rPr>
-                  <w:rFonts w:ascii="Cambria Math" w:hAnsi="Cambria Math"/>
-                </w:rPr>
-                <m:t>))+E</m:t>
-              </m:r>
-            </m:e>
-          </m:nary>
-        </m:oMath>
-      </m:oMathPara>
-    </w:p>
-    <w:p>
-      <w:r>
-        <w:t>Nous utiliserons également la méthode de Simpson qui coupe l'intervalle en 3 parties plutôt que 2 (illustré ci-dessous).</w:t>
-      </w:r>
-    </w:p>
-    <w:p>
-      <w:pPr>
-        <w:jc w:val="center"/>
-      </w:pPr>
-      <w:r>
-        <w:fldChar w:fldCharType="begin"/>
-      </w:r>
-      <w:r>
-        <w:instrText xml:space="preserve"> INCLUDEPICTURE "/Users/noeminault/Library/Group Containers/UBF8T346G9.ms/WebArchiveCopyPasteTempFiles/com.microsoft.Word/1920px-Int%C3%A9gration_num_Simpson.svg.png" \* MERGEFORMATINET </w:instrText>
-      </w:r>
-      <w:r>
-        <w:fldChar w:fldCharType="separate"/>
-      </w:r>
-      <w:r>
-        <w:rPr>
-          <w:noProof/>
-        </w:rPr>
         <w:drawing>
-          <wp:inline distT="0" distB="0" distL="0" distR="0" wp14:anchorId="6F629EE4" wp14:editId="636F96A9">
-            <wp:extent cx="2394857" cy="1891441"/>
-            <wp:effectExtent l="0" t="0" r="5715" b="1270"/>
-            <wp:docPr id="1445089459" name="Image 3" descr="undefined"/>
+          <wp:inline distT="0" distB="0" distL="0" distR="0" wp14:anchorId="7BD5C931" wp14:editId="712768FE">
+            <wp:extent cx="4916659" cy="4012128"/>
+            <wp:effectExtent l="0" t="0" r="0" b="1270"/>
+            <wp:docPr id="78069966" name="Image 2" descr="Une image contenant texte, capture d’écran, Police&#10;&#10;Description générée automatiquement"/>
             <wp:cNvGraphicFramePr>
               <a:graphicFrameLocks xmlns:a="http://schemas.openxmlformats.org/drawingml/2006/main" noChangeAspect="1"/>
             </wp:cNvGraphicFramePr>
@@ -2671,111 +1767,11 @@
               <a:graphicData uri="http://schemas.openxmlformats.org/drawingml/2006/picture">
                 <pic:pic xmlns:pic="http://schemas.openxmlformats.org/drawingml/2006/picture">
                   <pic:nvPicPr>
-                    <pic:cNvPr id="0" name="Picture 6" descr="undefined"/>
-                    <pic:cNvPicPr>
-                      <a:picLocks noChangeAspect="1" noChangeArrowheads="1"/>
-                    </pic:cNvPicPr>
-                  </pic:nvPicPr>
-                  <pic:blipFill>
-                    <a:blip r:embed="rId17" cstate="print">
-                      <a:extLst>
-                        <a:ext uri="{28A0092B-C50C-407E-A947-70E740481C1C}">
-                          <a14:useLocalDpi xmlns:a14="http://schemas.microsoft.com/office/drawing/2010/main" val="0"/>
-                        </a:ext>
-                      </a:extLst>
-                    </a:blip>
-                    <a:srcRect/>
-                    <a:stretch>
-                      <a:fillRect/>
-                    </a:stretch>
-                  </pic:blipFill>
-                  <pic:spPr bwMode="auto">
-                    <a:xfrm>
-                      <a:off x="0" y="0"/>
-                      <a:ext cx="2420568" cy="1911747"/>
-                    </a:xfrm>
-                    <a:prstGeom prst="rect">
-                      <a:avLst/>
-                    </a:prstGeom>
-                    <a:noFill/>
-                    <a:ln>
-                      <a:noFill/>
-                    </a:ln>
-                  </pic:spPr>
-                </pic:pic>
-              </a:graphicData>
-            </a:graphic>
-          </wp:inline>
-        </w:drawing>
-      </w:r>
-      <w:r>
-        <w:fldChar w:fldCharType="end"/>
-      </w:r>
-    </w:p>
-    <w:p>
-      <w:pPr>
-        <w:pStyle w:val="Lgende"/>
-        <w:jc w:val="center"/>
-      </w:pPr>
-      <w:bookmarkStart w:id="9" w:name="_Toc156549197"/>
-      <w:r>
-        <w:t xml:space="preserve">Figure </w:t>
-      </w:r>
-      <w:r>
-        <w:fldChar w:fldCharType="begin"/>
-      </w:r>
-      <w:r>
-        <w:instrText xml:space="preserve"> SEQ Figure \* ARABIC </w:instrText>
-      </w:r>
-      <w:r>
-        <w:fldChar w:fldCharType="separate"/>
-      </w:r>
-      <w:r>
-        <w:rPr>
-          <w:noProof/>
-        </w:rPr>
-        <w:t>5</w:t>
-      </w:r>
-      <w:r>
-        <w:fldChar w:fldCharType="end"/>
-      </w:r>
-      <w:r>
-        <w:t xml:space="preserve"> : </w:t>
-      </w:r>
-      <w:r>
-        <w:t>Représentation graphique de l'intégrale approximé</w:t>
-      </w:r>
-      <w:r>
-        <w:t xml:space="preserve"> par la méthode de Simpson</w:t>
-      </w:r>
-      <w:bookmarkEnd w:id="9"/>
-    </w:p>
-    <w:p>
-      <w:pPr>
-        <w:keepNext/>
-        <w:jc w:val="center"/>
-      </w:pPr>
-      <w:r>
-        <w:rPr>
-          <w:noProof/>
-        </w:rPr>
-        <w:drawing>
-          <wp:inline distT="0" distB="0" distL="0" distR="0" wp14:anchorId="67E91C16" wp14:editId="1AEDB999">
-            <wp:extent cx="4421902" cy="3324225"/>
-            <wp:effectExtent l="0" t="0" r="0" b="3175"/>
-            <wp:docPr id="1949714225" name="Image 9" descr="Une image contenant texte, capture d’écran, logiciel&#10;&#10;Description générée automatiquement"/>
-            <wp:cNvGraphicFramePr>
-              <a:graphicFrameLocks xmlns:a="http://schemas.openxmlformats.org/drawingml/2006/main" noChangeAspect="1"/>
-            </wp:cNvGraphicFramePr>
-            <a:graphic xmlns:a="http://schemas.openxmlformats.org/drawingml/2006/main">
-              <a:graphicData uri="http://schemas.openxmlformats.org/drawingml/2006/picture">
-                <pic:pic xmlns:pic="http://schemas.openxmlformats.org/drawingml/2006/picture">
-                  <pic:nvPicPr>
-                    <pic:cNvPr id="1949714225" name="Image 9" descr="Une image contenant texte, capture d’écran, logiciel&#10;&#10;Description générée automatiquement"/>
+                    <pic:cNvPr id="78069966" name="Image 2" descr="Une image contenant texte, capture d’écran, Police&#10;&#10;Description générée automatiquement"/>
                     <pic:cNvPicPr/>
                   </pic:nvPicPr>
                   <pic:blipFill>
-                    <a:blip r:embed="rId18" cstate="print">
+                    <a:blip r:embed="rId12">
                       <a:extLst>
                         <a:ext uri="{28A0092B-C50C-407E-A947-70E740481C1C}">
                           <a14:useLocalDpi xmlns:a14="http://schemas.microsoft.com/office/drawing/2010/main" val="0"/>
@@ -2789,7 +1785,7 @@
                   <pic:spPr>
                     <a:xfrm>
                       <a:off x="0" y="0"/>
-                      <a:ext cx="4463733" cy="3355672"/>
+                      <a:ext cx="4923217" cy="4017479"/>
                     </a:xfrm>
                     <a:prstGeom prst="rect">
                       <a:avLst/>
@@ -2806,15 +1802,20 @@
       <w:pPr>
         <w:pStyle w:val="Lgende"/>
         <w:jc w:val="center"/>
-      </w:pPr>
-      <w:r>
-        <w:t xml:space="preserve">Programme </w:t>
+        <w:rPr>
+          <w:rFonts w:eastAsiaTheme="minorEastAsia"/>
+          <w:i w:val="0"/>
+        </w:rPr>
+      </w:pPr>
+      <w:bookmarkStart w:id="3" w:name="_Toc157596290"/>
+      <w:r>
+        <w:t xml:space="preserve">Figure </w:t>
       </w:r>
       <w:r>
         <w:fldChar w:fldCharType="begin"/>
       </w:r>
       <w:r>
-        <w:instrText xml:space="preserve"> SEQ Programme \* ARABIC </w:instrText>
+        <w:instrText xml:space="preserve"> SEQ Figure \* ARABIC </w:instrText>
       </w:r>
       <w:r>
         <w:fldChar w:fldCharType="separate"/>
@@ -2823,19 +1824,31 @@
         <w:rPr>
           <w:noProof/>
         </w:rPr>
-        <w:t>9</w:t>
+        <w:t>2</w:t>
       </w:r>
       <w:r>
         <w:fldChar w:fldCharType="end"/>
       </w:r>
       <w:r>
-        <w:t xml:space="preserve"> : </w:t>
-      </w:r>
-      <w:r>
-        <w:t xml:space="preserve">fonction intégrale </w:t>
-      </w:r>
-      <w:r>
-        <w:t>avec méthode de Simpson</w:t>
+        <w:t xml:space="preserve"> : Résultats des approximations de </w:t>
+      </w:r>
+      <w:r>
+        <w:t>√2</w:t>
+      </w:r>
+      <w:bookmarkEnd w:id="3"/>
+    </w:p>
+    <w:p>
+      <w:pPr>
+        <w:pStyle w:val="Titre1"/>
+      </w:pPr>
+      <w:r>
+        <w:t>Calculer les racines de</w:t>
+      </w:r>
+      <w:r>
+        <w:t xml:space="preserve"> différentes</w:t>
+      </w:r>
+      <w:r>
+        <w:t xml:space="preserve"> fonctions</w:t>
       </w:r>
     </w:p>
     <w:p>
@@ -2843,227 +1856,31 @@
         <w:pStyle w:val="Titre2"/>
       </w:pPr>
       <w:r>
-        <w:lastRenderedPageBreak/>
-        <w:t>Théoriquement</w:t>
-      </w:r>
-    </w:p>
-    <w:p>
-      <w:pPr>
-        <w:rPr>
-          <w:rFonts w:eastAsiaTheme="minorEastAsia"/>
-        </w:rPr>
-      </w:pPr>
-      <w:r>
-        <w:t xml:space="preserve">Dans un premier temps nous calculons l'intégrale entre 0 et </w:t>
+        <w:t xml:space="preserve">Fonction </w:t>
       </w:r>
       <m:oMath>
         <m:r>
           <w:rPr>
             <w:rFonts w:ascii="Cambria Math" w:hAnsi="Cambria Math"/>
           </w:rPr>
-          <m:t>π/2</m:t>
+          <m:t>f(x)=0,51x-sin(x)</m:t>
         </m:r>
       </m:oMath>
-      <w:r>
-        <w:rPr>
-          <w:rFonts w:eastAsiaTheme="minorEastAsia"/>
-        </w:rPr>
-        <w:t xml:space="preserve"> </w:t>
-      </w:r>
-      <w:r>
-        <w:t>de</w:t>
-      </w:r>
-      <m:oMath>
-        <m:r>
-          <m:rPr>
-            <m:sty m:val="p"/>
-          </m:rPr>
-          <w:rPr>
-            <w:rFonts w:ascii="Cambria Math" w:hAnsi="Cambria Math"/>
-          </w:rPr>
-          <m:t xml:space="preserve"> sin(x)</m:t>
-        </m:r>
-      </m:oMath>
-      <w:r>
-        <w:rPr>
-          <w:rFonts w:eastAsiaTheme="minorEastAsia"/>
-        </w:rPr>
-        <w:t>.</w:t>
-      </w:r>
-    </w:p>
-    <w:p>
-      <m:oMathPara>
-        <m:oMath>
-          <m:nary>
-            <m:naryPr>
-              <m:limLoc m:val="subSup"/>
-              <m:ctrlPr>
-                <w:rPr>
-                  <w:rFonts w:ascii="Cambria Math" w:hAnsi="Cambria Math"/>
-                  <w:i/>
-                </w:rPr>
-              </m:ctrlPr>
-            </m:naryPr>
-            <m:sub>
-              <m:r>
-                <w:rPr>
-                  <w:rFonts w:ascii="Cambria Math" w:hAnsi="Cambria Math"/>
-                </w:rPr>
-                <m:t>0</m:t>
-              </m:r>
-            </m:sub>
-            <m:sup>
-              <m:f>
-                <m:fPr>
-                  <m:ctrlPr>
-                    <w:rPr>
-                      <w:rFonts w:ascii="Cambria Math" w:hAnsi="Cambria Math"/>
-                      <w:i/>
-                    </w:rPr>
-                  </m:ctrlPr>
-                </m:fPr>
-                <m:num>
-                  <m:r>
-                    <w:rPr>
-                      <w:rFonts w:ascii="Cambria Math" w:hAnsi="Cambria Math"/>
-                    </w:rPr>
-                    <m:t>π</m:t>
-                  </m:r>
-                </m:num>
-                <m:den>
-                  <m:r>
-                    <w:rPr>
-                      <w:rFonts w:ascii="Cambria Math" w:hAnsi="Cambria Math"/>
-                    </w:rPr>
-                    <m:t>2</m:t>
-                  </m:r>
-                </m:den>
-              </m:f>
-            </m:sup>
-            <m:e>
-              <m:func>
-                <m:funcPr>
-                  <m:ctrlPr>
-                    <w:rPr>
-                      <w:rFonts w:ascii="Cambria Math" w:hAnsi="Cambria Math"/>
-                    </w:rPr>
-                  </m:ctrlPr>
-                </m:funcPr>
-                <m:fName>
-                  <m:r>
-                    <m:rPr>
-                      <m:sty m:val="p"/>
-                    </m:rPr>
-                    <w:rPr>
-                      <w:rFonts w:ascii="Cambria Math" w:hAnsi="Cambria Math"/>
-                    </w:rPr>
-                    <m:t>sin</m:t>
-                  </m:r>
-                </m:fName>
-                <m:e>
-                  <m:d>
-                    <m:dPr>
-                      <m:ctrlPr>
-                        <w:rPr>
-                          <w:rFonts w:ascii="Cambria Math" w:hAnsi="Cambria Math"/>
-                          <w:i/>
-                        </w:rPr>
-                      </m:ctrlPr>
-                    </m:dPr>
-                    <m:e>
-                      <m:r>
-                        <w:rPr>
-                          <w:rFonts w:ascii="Cambria Math" w:hAnsi="Cambria Math"/>
-                        </w:rPr>
-                        <m:t>x</m:t>
-                      </m:r>
-                    </m:e>
-                  </m:d>
-                </m:e>
-              </m:func>
-            </m:e>
-          </m:nary>
-          <m:r>
-            <w:rPr>
-              <w:rFonts w:ascii="Cambria Math" w:hAnsi="Cambria Math"/>
-            </w:rPr>
-            <m:t xml:space="preserve">= </m:t>
-          </m:r>
-          <m:d>
-            <m:dPr>
-              <m:begChr m:val="["/>
-              <m:endChr m:val="]"/>
-              <m:ctrlPr>
-                <w:rPr>
-                  <w:rFonts w:ascii="Cambria Math" w:hAnsi="Cambria Math"/>
-                  <w:i/>
-                </w:rPr>
-              </m:ctrlPr>
-            </m:dPr>
-            <m:e>
-              <m:r>
-                <w:rPr>
-                  <w:rFonts w:ascii="Cambria Math" w:hAnsi="Cambria Math"/>
-                </w:rPr>
-                <m:t>-cos(x)</m:t>
-              </m:r>
-            </m:e>
-          </m:d>
-          <m:m>
-            <m:mPr>
-              <m:mcs>
-                <m:mc>
-                  <m:mcPr>
-                    <m:count m:val="1"/>
-                    <m:mcJc m:val="center"/>
-                  </m:mcPr>
-                </m:mc>
-              </m:mcs>
-              <m:ctrlPr>
-                <w:rPr>
-                  <w:rFonts w:ascii="Cambria Math" w:hAnsi="Cambria Math"/>
-                  <w:i/>
-                </w:rPr>
-              </m:ctrlPr>
-            </m:mPr>
-            <m:mr>
-              <m:e>
-                <m:r>
-                  <w:rPr>
-                    <w:rFonts w:ascii="Cambria Math" w:hAnsi="Cambria Math"/>
-                  </w:rPr>
-                  <m:t>π/2</m:t>
-                </m:r>
-              </m:e>
-            </m:mr>
-            <m:mr>
-              <m:e>
-                <m:r>
-                  <w:rPr>
-                    <w:rFonts w:ascii="Cambria Math" w:hAnsi="Cambria Math"/>
-                  </w:rPr>
-                  <m:t>0</m:t>
-                </m:r>
-              </m:e>
-            </m:mr>
-          </m:m>
-          <m:r>
-            <w:rPr>
-              <w:rFonts w:ascii="Cambria Math" w:hAnsi="Cambria Math"/>
-            </w:rPr>
-            <m:t>=1</m:t>
-          </m:r>
-        </m:oMath>
-      </m:oMathPara>
-    </w:p>
-    <w:p>
-      <w:pPr>
-        <w:pStyle w:val="Titre2"/>
-      </w:pPr>
-      <w:r>
-        <w:t>Expérimentalement</w:t>
-      </w:r>
-    </w:p>
+    </w:p>
+    <w:p>
+      <w:pPr>
+        <w:rPr>
+          <w:u w:val="single"/>
+        </w:rPr>
+      </w:pPr>
+      <w:r>
+        <w:rPr>
+          <w:u w:val="single"/>
+        </w:rPr>
+        <w:t>Analyse graphique :</w:t>
+      </w:r>
+    </w:p>
+    <w:p/>
     <w:p>
       <w:pPr>
         <w:keepNext/>
@@ -3073,11 +1890,12 @@
         <w:rPr>
           <w:noProof/>
         </w:rPr>
+        <w:lastRenderedPageBreak/>
         <w:drawing>
-          <wp:inline distT="0" distB="0" distL="0" distR="0" wp14:anchorId="45C83867" wp14:editId="2B38028F">
-            <wp:extent cx="5760720" cy="3937635"/>
-            <wp:effectExtent l="0" t="0" r="5080" b="0"/>
-            <wp:docPr id="853257131" name="Image 10" descr="Une image contenant texte, capture d’écran, Police&#10;&#10;Description générée automatiquement"/>
+          <wp:inline distT="0" distB="0" distL="0" distR="0" wp14:anchorId="246D2A1A" wp14:editId="058A1CFC">
+            <wp:extent cx="4923692" cy="3269436"/>
+            <wp:effectExtent l="0" t="0" r="4445" b="0"/>
+            <wp:docPr id="1238265411" name="Image 3" descr="Une image contenant ligne, Tracé, diagramme, texte&#10;&#10;Description générée automatiquement"/>
             <wp:cNvGraphicFramePr>
               <a:graphicFrameLocks xmlns:a="http://schemas.openxmlformats.org/drawingml/2006/main" noChangeAspect="1"/>
             </wp:cNvGraphicFramePr>
@@ -3085,11 +1903,11 @@
               <a:graphicData uri="http://schemas.openxmlformats.org/drawingml/2006/picture">
                 <pic:pic xmlns:pic="http://schemas.openxmlformats.org/drawingml/2006/picture">
                   <pic:nvPicPr>
-                    <pic:cNvPr id="853257131" name="Image 10" descr="Une image contenant texte, capture d’écran, Police&#10;&#10;Description générée automatiquement"/>
+                    <pic:cNvPr id="1238265411" name="Image 3" descr="Une image contenant ligne, Tracé, diagramme, texte&#10;&#10;Description générée automatiquement"/>
                     <pic:cNvPicPr/>
                   </pic:nvPicPr>
                   <pic:blipFill>
-                    <a:blip r:embed="rId19">
+                    <a:blip r:embed="rId13" cstate="print">
                       <a:extLst>
                         <a:ext uri="{28A0092B-C50C-407E-A947-70E740481C1C}">
                           <a14:useLocalDpi xmlns:a14="http://schemas.microsoft.com/office/drawing/2010/main" val="0"/>
@@ -3103,7 +1921,7 @@
                   <pic:spPr>
                     <a:xfrm>
                       <a:off x="0" y="0"/>
-                      <a:ext cx="5760720" cy="3937635"/>
+                      <a:ext cx="4939865" cy="3280175"/>
                     </a:xfrm>
                     <a:prstGeom prst="rect">
                       <a:avLst/>
@@ -3121,6 +1939,7 @@
         <w:pStyle w:val="Lgende"/>
         <w:jc w:val="center"/>
       </w:pPr>
+      <w:bookmarkStart w:id="4" w:name="_Toc157596291"/>
       <w:r>
         <w:t xml:space="preserve">Figure </w:t>
       </w:r>
@@ -3137,65 +1956,158 @@
         <w:rPr>
           <w:noProof/>
         </w:rPr>
-        <w:t>6</w:t>
+        <w:t>3</w:t>
       </w:r>
       <w:r>
         <w:fldChar w:fldCharType="end"/>
       </w:r>
       <w:r>
-        <w:t xml:space="preserve"> : Résultats obtenus par le programme</w:t>
-      </w:r>
-    </w:p>
+        <w:t xml:space="preserve"> : </w:t>
+      </w:r>
+      <w:r>
+        <w:t>Courbe de</w:t>
+      </w:r>
+      <w:r>
+        <w:t xml:space="preserve"> </w:t>
+      </w:r>
+      <w:r>
+        <w:t>f(x)=0,51x-sin(x)</w:t>
+      </w:r>
+      <w:bookmarkEnd w:id="4"/>
+    </w:p>
+    <w:p>
+      <w:r>
+        <w:t>On remarque que la courbe s'annule à environ 1.</w:t>
+      </w:r>
+      <w:r>
+        <w:t>872</w:t>
+      </w:r>
+      <w:r>
+        <w:t xml:space="preserve"> d'après la figure </w:t>
+      </w:r>
+      <w:r>
+        <w:t>3</w:t>
+      </w:r>
+      <w:r>
+        <w:t>.</w:t>
+      </w:r>
+    </w:p>
+    <w:p>
+      <w:pPr>
+        <w:rPr>
+          <w:u w:val="single"/>
+        </w:rPr>
+      </w:pPr>
+      <w:r>
+        <w:rPr>
+          <w:u w:val="single"/>
+        </w:rPr>
+        <w:t>Vérification par les différentes méthodes</w:t>
+      </w:r>
+      <w:r>
+        <w:rPr>
+          <w:u w:val="single"/>
+        </w:rPr>
+        <w:t xml:space="preserve"> sur l'intervalle [1,2]</w:t>
+      </w:r>
+      <w:r>
+        <w:rPr>
+          <w:u w:val="single"/>
+        </w:rPr>
+        <w:t xml:space="preserve"> :</w:t>
+      </w:r>
+    </w:p>
+    <w:p>
+      <w:pPr>
+        <w:keepNext/>
+      </w:pPr>
+      <w:r>
+        <w:rPr>
+          <w:noProof/>
+        </w:rPr>
+        <w:lastRenderedPageBreak/>
+        <w:drawing>
+          <wp:inline distT="0" distB="0" distL="0" distR="0" wp14:anchorId="7812EDF8" wp14:editId="40BD1905">
+            <wp:extent cx="5760720" cy="4515485"/>
+            <wp:effectExtent l="0" t="0" r="5080" b="5715"/>
+            <wp:docPr id="2019515085" name="Image 11" descr="Une image contenant texte, capture d’écran, Police&#10;&#10;Description générée automatiquement"/>
+            <wp:cNvGraphicFramePr>
+              <a:graphicFrameLocks xmlns:a="http://schemas.openxmlformats.org/drawingml/2006/main" noChangeAspect="1"/>
+            </wp:cNvGraphicFramePr>
+            <a:graphic xmlns:a="http://schemas.openxmlformats.org/drawingml/2006/main">
+              <a:graphicData uri="http://schemas.openxmlformats.org/drawingml/2006/picture">
+                <pic:pic xmlns:pic="http://schemas.openxmlformats.org/drawingml/2006/picture">
+                  <pic:nvPicPr>
+                    <pic:cNvPr id="2019515085" name="Image 11" descr="Une image contenant texte, capture d’écran, Police&#10;&#10;Description générée automatiquement"/>
+                    <pic:cNvPicPr/>
+                  </pic:nvPicPr>
+                  <pic:blipFill>
+                    <a:blip r:embed="rId14">
+                      <a:extLst>
+                        <a:ext uri="{28A0092B-C50C-407E-A947-70E740481C1C}">
+                          <a14:useLocalDpi xmlns:a14="http://schemas.microsoft.com/office/drawing/2010/main" val="0"/>
+                        </a:ext>
+                      </a:extLst>
+                    </a:blip>
+                    <a:stretch>
+                      <a:fillRect/>
+                    </a:stretch>
+                  </pic:blipFill>
+                  <pic:spPr>
+                    <a:xfrm>
+                      <a:off x="0" y="0"/>
+                      <a:ext cx="5760720" cy="4515485"/>
+                    </a:xfrm>
+                    <a:prstGeom prst="rect">
+                      <a:avLst/>
+                    </a:prstGeom>
+                  </pic:spPr>
+                </pic:pic>
+              </a:graphicData>
+            </a:graphic>
+          </wp:inline>
+        </w:drawing>
+      </w:r>
+    </w:p>
+    <w:p>
+      <w:pPr>
+        <w:pStyle w:val="Lgende"/>
+      </w:pPr>
+      <w:r>
+        <w:t xml:space="preserve">Figure </w:t>
+      </w:r>
+      <w:r>
+        <w:fldChar w:fldCharType="begin"/>
+      </w:r>
+      <w:r>
+        <w:instrText xml:space="preserve"> SEQ Figure \* ARABIC </w:instrText>
+      </w:r>
+      <w:r>
+        <w:fldChar w:fldCharType="separate"/>
+      </w:r>
+      <w:r>
+        <w:rPr>
+          <w:noProof/>
+        </w:rPr>
+        <w:t>4</w:t>
+      </w:r>
+      <w:r>
+        <w:fldChar w:fldCharType="end"/>
+      </w:r>
+      <w:r>
+        <w:t xml:space="preserve"> </w:t>
+      </w:r>
+      <w:r>
+        <w:t>: Résultats des différentes méthodes pour :</w:t>
+      </w:r>
+    </w:p>
+    <w:p/>
     <w:p>
       <w:pPr>
         <w:pStyle w:val="Titre2"/>
       </w:pPr>
-      <w:bookmarkStart w:id="10" w:name="_Toc156549928"/>
-      <w:r>
-        <w:t>Les erreurs</w:t>
-      </w:r>
-      <w:bookmarkEnd w:id="10"/>
-    </w:p>
-    <w:p>
-      <w:r>
-        <w:t>À l’aide de cette fonction, nous calculons les erreurs de chaque méthode. Nous comparons la valeur estimée par nos fonctions à la valeur réelle calculée à partir de l'intégrale de la fonction</w:t>
-      </w:r>
-      <w:r>
-        <w:t xml:space="preserve"> </w:t>
-      </w:r>
-      <w:r>
-        <w:t>mathématique.</w:t>
-      </w:r>
-    </w:p>
-    <w:p>
-      <w:r>
-        <w:t xml:space="preserve">On remarque que la valeur la plus proche est celle calculée avec la méthode de Simpson, ensuite nous avons l'approximation avec les trapèzes. C'est plutôt logique car avec ces méthodes nous essayons de </w:t>
-      </w:r>
-      <w:r>
-        <w:t>recréer le courbe de la fonction et nous nous approchons donc plus de la réalité qu'avec la méthode des rectangles.</w:t>
-      </w:r>
-    </w:p>
-    <w:p>
-      <w:pPr>
-        <w:pStyle w:val="Titre1"/>
-      </w:pPr>
-      <w:bookmarkStart w:id="11" w:name="_Toc156549929"/>
-      <w:r>
-        <w:t>Partie 2</w:t>
-      </w:r>
-      <w:bookmarkEnd w:id="11"/>
-    </w:p>
-    <w:p>
-      <w:pPr>
-        <w:rPr>
-          <w:rFonts w:eastAsiaTheme="minorEastAsia"/>
-        </w:rPr>
-      </w:pPr>
-      <w:r>
-        <w:t>On considère désormais la fonction</w:t>
-      </w:r>
-      <w:r>
-        <w:t xml:space="preserve"> </w:t>
+      <w:r>
+        <w:t xml:space="preserve">Fonction </w:t>
       </w:r>
       <m:oMath>
         <m:r>
@@ -3203,6 +2115,315 @@
             <w:rFonts w:ascii="Cambria Math" w:hAnsi="Cambria Math"/>
           </w:rPr>
           <m:t>f(x)=</m:t>
+        </m:r>
+        <m:f>
+          <m:fPr>
+            <m:ctrlPr>
+              <w:rPr>
+                <w:rFonts w:ascii="Cambria Math" w:hAnsi="Cambria Math"/>
+                <w:i/>
+              </w:rPr>
+            </m:ctrlPr>
+          </m:fPr>
+          <m:num>
+            <m:r>
+              <w:rPr>
+                <w:rFonts w:ascii="Cambria Math" w:hAnsi="Cambria Math"/>
+              </w:rPr>
+              <m:t>1-0,61x</m:t>
+            </m:r>
+          </m:num>
+          <m:den>
+            <m:r>
+              <w:rPr>
+                <w:rFonts w:ascii="Cambria Math" w:hAnsi="Cambria Math"/>
+              </w:rPr>
+              <m:t>x</m:t>
+            </m:r>
+          </m:den>
+        </m:f>
+      </m:oMath>
+    </w:p>
+    <w:p>
+      <w:pPr>
+        <w:rPr>
+          <w:u w:val="single"/>
+        </w:rPr>
+      </w:pPr>
+      <w:r>
+        <w:rPr>
+          <w:u w:val="single"/>
+        </w:rPr>
+        <w:t>Analyse graphique :</w:t>
+      </w:r>
+    </w:p>
+    <w:p>
+      <w:pPr>
+        <w:keepNext/>
+        <w:jc w:val="center"/>
+      </w:pPr>
+      <w:r>
+        <w:rPr>
+          <w:noProof/>
+        </w:rPr>
+        <w:lastRenderedPageBreak/>
+        <w:drawing>
+          <wp:inline distT="0" distB="0" distL="0" distR="0" wp14:anchorId="663FBD31" wp14:editId="5112A49D">
+            <wp:extent cx="4423596" cy="3155182"/>
+            <wp:effectExtent l="0" t="0" r="0" b="0"/>
+            <wp:docPr id="969165848" name="Image 4"/>
+            <wp:cNvGraphicFramePr>
+              <a:graphicFrameLocks xmlns:a="http://schemas.openxmlformats.org/drawingml/2006/main" noChangeAspect="1"/>
+            </wp:cNvGraphicFramePr>
+            <a:graphic xmlns:a="http://schemas.openxmlformats.org/drawingml/2006/main">
+              <a:graphicData uri="http://schemas.openxmlformats.org/drawingml/2006/picture">
+                <pic:pic xmlns:pic="http://schemas.openxmlformats.org/drawingml/2006/picture">
+                  <pic:nvPicPr>
+                    <pic:cNvPr id="969165848" name="Image 4"/>
+                    <pic:cNvPicPr/>
+                  </pic:nvPicPr>
+                  <pic:blipFill>
+                    <a:blip r:embed="rId15" cstate="print">
+                      <a:extLst>
+                        <a:ext uri="{28A0092B-C50C-407E-A947-70E740481C1C}">
+                          <a14:useLocalDpi xmlns:a14="http://schemas.microsoft.com/office/drawing/2010/main" val="0"/>
+                        </a:ext>
+                      </a:extLst>
+                    </a:blip>
+                    <a:stretch>
+                      <a:fillRect/>
+                    </a:stretch>
+                  </pic:blipFill>
+                  <pic:spPr>
+                    <a:xfrm>
+                      <a:off x="0" y="0"/>
+                      <a:ext cx="4428533" cy="3158704"/>
+                    </a:xfrm>
+                    <a:prstGeom prst="rect">
+                      <a:avLst/>
+                    </a:prstGeom>
+                  </pic:spPr>
+                </pic:pic>
+              </a:graphicData>
+            </a:graphic>
+          </wp:inline>
+        </w:drawing>
+      </w:r>
+    </w:p>
+    <w:p>
+      <w:pPr>
+        <w:pStyle w:val="Lgende"/>
+        <w:jc w:val="center"/>
+      </w:pPr>
+      <w:bookmarkStart w:id="5" w:name="_Toc157596292"/>
+      <w:r>
+        <w:t xml:space="preserve">Figure </w:t>
+      </w:r>
+      <w:r>
+        <w:fldChar w:fldCharType="begin"/>
+      </w:r>
+      <w:r>
+        <w:instrText xml:space="preserve"> SEQ Figure \* ARABIC </w:instrText>
+      </w:r>
+      <w:r>
+        <w:fldChar w:fldCharType="separate"/>
+      </w:r>
+      <w:r>
+        <w:rPr>
+          <w:noProof/>
+        </w:rPr>
+        <w:t>5</w:t>
+      </w:r>
+      <w:r>
+        <w:fldChar w:fldCharType="end"/>
+      </w:r>
+      <w:r>
+        <w:t xml:space="preserve"> : </w:t>
+      </w:r>
+      <w:r>
+        <w:t>Courbe de</w:t>
+      </w:r>
+      <w:r>
+        <w:t xml:space="preserve"> </w:t>
+      </w:r>
+      <w:r>
+        <w:t>f(x)=(1-0,61</w:t>
+      </w:r>
+      <w:proofErr w:type="gramStart"/>
+      <w:r>
+        <w:t>x)/</w:t>
+      </w:r>
+      <w:proofErr w:type="gramEnd"/>
+      <w:r>
+        <w:t>x</w:t>
+      </w:r>
+      <w:bookmarkEnd w:id="5"/>
+    </w:p>
+    <w:p>
+      <w:r>
+        <w:t>On remarque que la courbe s'annule</w:t>
+      </w:r>
+      <w:r>
+        <w:t xml:space="preserve"> à environ 1.639 d'après la figure 4.</w:t>
+      </w:r>
+    </w:p>
+    <w:p>
+      <w:pPr>
+        <w:rPr>
+          <w:u w:val="single"/>
+        </w:rPr>
+      </w:pPr>
+      <w:r>
+        <w:rPr>
+          <w:u w:val="single"/>
+        </w:rPr>
+        <w:t>Vérification par les différentes méthodes</w:t>
+      </w:r>
+      <w:r>
+        <w:rPr>
+          <w:u w:val="single"/>
+        </w:rPr>
+        <w:t xml:space="preserve"> sur l'intervalle [1.5,2]</w:t>
+      </w:r>
+      <w:r>
+        <w:rPr>
+          <w:u w:val="single"/>
+        </w:rPr>
+        <w:t xml:space="preserve"> :</w:t>
+      </w:r>
+    </w:p>
+    <w:p>
+      <w:pPr>
+        <w:keepNext/>
+      </w:pPr>
+      <w:r>
+        <w:rPr>
+          <w:noProof/>
+          <w:u w:val="single"/>
+        </w:rPr>
+        <w:lastRenderedPageBreak/>
+        <w:drawing>
+          <wp:inline distT="0" distB="0" distL="0" distR="0" wp14:anchorId="5205B7E8" wp14:editId="578AD720">
+            <wp:extent cx="5760720" cy="4515485"/>
+            <wp:effectExtent l="0" t="0" r="5080" b="5715"/>
+            <wp:docPr id="660292184" name="Image 10" descr="Une image contenant texte, capture d’écran, Police&#10;&#10;Description générée automatiquement"/>
+            <wp:cNvGraphicFramePr>
+              <a:graphicFrameLocks xmlns:a="http://schemas.openxmlformats.org/drawingml/2006/main" noChangeAspect="1"/>
+            </wp:cNvGraphicFramePr>
+            <a:graphic xmlns:a="http://schemas.openxmlformats.org/drawingml/2006/main">
+              <a:graphicData uri="http://schemas.openxmlformats.org/drawingml/2006/picture">
+                <pic:pic xmlns:pic="http://schemas.openxmlformats.org/drawingml/2006/picture">
+                  <pic:nvPicPr>
+                    <pic:cNvPr id="660292184" name="Image 10" descr="Une image contenant texte, capture d’écran, Police&#10;&#10;Description générée automatiquement"/>
+                    <pic:cNvPicPr/>
+                  </pic:nvPicPr>
+                  <pic:blipFill>
+                    <a:blip r:embed="rId16">
+                      <a:extLst>
+                        <a:ext uri="{28A0092B-C50C-407E-A947-70E740481C1C}">
+                          <a14:useLocalDpi xmlns:a14="http://schemas.microsoft.com/office/drawing/2010/main" val="0"/>
+                        </a:ext>
+                      </a:extLst>
+                    </a:blip>
+                    <a:stretch>
+                      <a:fillRect/>
+                    </a:stretch>
+                  </pic:blipFill>
+                  <pic:spPr>
+                    <a:xfrm>
+                      <a:off x="0" y="0"/>
+                      <a:ext cx="5760720" cy="4515485"/>
+                    </a:xfrm>
+                    <a:prstGeom prst="rect">
+                      <a:avLst/>
+                    </a:prstGeom>
+                  </pic:spPr>
+                </pic:pic>
+              </a:graphicData>
+            </a:graphic>
+          </wp:inline>
+        </w:drawing>
+      </w:r>
+    </w:p>
+    <w:p>
+      <w:pPr>
+        <w:pStyle w:val="Lgende"/>
+        <w:rPr>
+          <w:u w:val="single"/>
+        </w:rPr>
+      </w:pPr>
+      <w:r>
+        <w:t xml:space="preserve">Figure </w:t>
+      </w:r>
+      <w:r>
+        <w:fldChar w:fldCharType="begin"/>
+      </w:r>
+      <w:r>
+        <w:instrText xml:space="preserve"> SEQ Figure \* ARABIC </w:instrText>
+      </w:r>
+      <w:r>
+        <w:fldChar w:fldCharType="separate"/>
+      </w:r>
+      <w:r>
+        <w:rPr>
+          <w:noProof/>
+        </w:rPr>
+        <w:t>6</w:t>
+      </w:r>
+      <w:r>
+        <w:fldChar w:fldCharType="end"/>
+      </w:r>
+      <w:r>
+        <w:t xml:space="preserve"> </w:t>
+      </w:r>
+      <w:r>
+        <w:t>: Résultats des différentes méthodes pour :</w:t>
+      </w:r>
+    </w:p>
+    <w:p>
+      <w:pPr>
+        <w:rPr>
+          <w:u w:val="single"/>
+        </w:rPr>
+      </w:pPr>
+    </w:p>
+    <w:p>
+      <w:pPr>
+        <w:pStyle w:val="Titre2"/>
+      </w:pPr>
+      <w:r>
+        <w:t xml:space="preserve">Fonction </w:t>
+      </w:r>
+      <m:oMath>
+        <m:r>
+          <w:rPr>
+            <w:rFonts w:ascii="Cambria Math" w:hAnsi="Cambria Math"/>
+          </w:rPr>
+          <m:t>f</m:t>
+        </m:r>
+        <m:d>
+          <m:dPr>
+            <m:ctrlPr>
+              <w:rPr>
+                <w:rFonts w:ascii="Cambria Math" w:hAnsi="Cambria Math"/>
+                <w:i/>
+              </w:rPr>
+            </m:ctrlPr>
+          </m:dPr>
+          <m:e>
+            <m:r>
+              <w:rPr>
+                <w:rFonts w:ascii="Cambria Math" w:hAnsi="Cambria Math"/>
+              </w:rPr>
+              <m:t>x</m:t>
+            </m:r>
+          </m:e>
+        </m:d>
+        <m:r>
+          <w:rPr>
+            <w:rFonts w:ascii="Cambria Math" w:hAnsi="Cambria Math"/>
+          </w:rPr>
+          <m:t>=</m:t>
         </m:r>
         <m:sSup>
           <m:sSupPr>
@@ -3250,17 +2471,307 @@
             </m:sSup>
           </m:sup>
         </m:sSup>
+        <m:r>
+          <w:rPr>
+            <w:rFonts w:ascii="Cambria Math" w:hAnsi="Cambria Math"/>
+          </w:rPr>
+          <m:t>-56</m:t>
+        </m:r>
+        <m:sSup>
+          <m:sSupPr>
+            <m:ctrlPr>
+              <w:rPr>
+                <w:rFonts w:ascii="Cambria Math" w:hAnsi="Cambria Math"/>
+                <w:i/>
+              </w:rPr>
+            </m:ctrlPr>
+          </m:sSupPr>
+          <m:e>
+            <m:r>
+              <w:rPr>
+                <w:rFonts w:ascii="Cambria Math" w:hAnsi="Cambria Math"/>
+              </w:rPr>
+              <m:t>e</m:t>
+            </m:r>
+          </m:e>
+          <m:sup>
+            <m:r>
+              <w:rPr>
+                <w:rFonts w:ascii="Cambria Math" w:hAnsi="Cambria Math"/>
+              </w:rPr>
+              <m:t>-2</m:t>
+            </m:r>
+            <m:sSup>
+              <m:sSupPr>
+                <m:ctrlPr>
+                  <w:rPr>
+                    <w:rFonts w:ascii="Cambria Math" w:hAnsi="Cambria Math"/>
+                    <w:i/>
+                  </w:rPr>
+                </m:ctrlPr>
+              </m:sSupPr>
+              <m:e>
+                <m:r>
+                  <w:rPr>
+                    <w:rFonts w:ascii="Cambria Math" w:hAnsi="Cambria Math"/>
+                  </w:rPr>
+                  <m:t>x</m:t>
+                </m:r>
+              </m:e>
+              <m:sup>
+                <m:r>
+                  <w:rPr>
+                    <w:rFonts w:ascii="Cambria Math" w:hAnsi="Cambria Math"/>
+                  </w:rPr>
+                  <m:t>2</m:t>
+                </m:r>
+              </m:sup>
+            </m:sSup>
+          </m:sup>
+        </m:sSup>
       </m:oMath>
-      <w:r>
-        <w:rPr>
-          <w:rFonts w:eastAsiaTheme="minorEastAsia"/>
-        </w:rPr>
+    </w:p>
+    <w:p>
+      <w:pPr>
+        <w:rPr>
+          <w:u w:val="single"/>
+        </w:rPr>
+      </w:pPr>
+      <w:r>
+        <w:rPr>
+          <w:u w:val="single"/>
+        </w:rPr>
+        <w:t>Analyse graphique :</w:t>
+      </w:r>
+    </w:p>
+    <w:p/>
+    <w:p>
+      <w:pPr>
+        <w:keepNext/>
+        <w:jc w:val="center"/>
+      </w:pPr>
+      <w:r>
+        <w:rPr>
+          <w:noProof/>
+        </w:rPr>
+        <w:lastRenderedPageBreak/>
+        <w:drawing>
+          <wp:inline distT="0" distB="0" distL="0" distR="0" wp14:anchorId="54823BB8" wp14:editId="03756279">
+            <wp:extent cx="3518767" cy="3758084"/>
+            <wp:effectExtent l="0" t="0" r="0" b="1270"/>
+            <wp:docPr id="681914001" name="Image 5" descr="Une image contenant ligne, Tracé, diagramme, Parallèle&#10;&#10;Description générée automatiquement"/>
+            <wp:cNvGraphicFramePr>
+              <a:graphicFrameLocks xmlns:a="http://schemas.openxmlformats.org/drawingml/2006/main" noChangeAspect="1"/>
+            </wp:cNvGraphicFramePr>
+            <a:graphic xmlns:a="http://schemas.openxmlformats.org/drawingml/2006/main">
+              <a:graphicData uri="http://schemas.openxmlformats.org/drawingml/2006/picture">
+                <pic:pic xmlns:pic="http://schemas.openxmlformats.org/drawingml/2006/picture">
+                  <pic:nvPicPr>
+                    <pic:cNvPr id="681914001" name="Image 5" descr="Une image contenant ligne, Tracé, diagramme, Parallèle&#10;&#10;Description générée automatiquement"/>
+                    <pic:cNvPicPr/>
+                  </pic:nvPicPr>
+                  <pic:blipFill>
+                    <a:blip r:embed="rId17" cstate="print">
+                      <a:extLst>
+                        <a:ext uri="{28A0092B-C50C-407E-A947-70E740481C1C}">
+                          <a14:useLocalDpi xmlns:a14="http://schemas.microsoft.com/office/drawing/2010/main" val="0"/>
+                        </a:ext>
+                      </a:extLst>
+                    </a:blip>
+                    <a:stretch>
+                      <a:fillRect/>
+                    </a:stretch>
+                  </pic:blipFill>
+                  <pic:spPr>
+                    <a:xfrm>
+                      <a:off x="0" y="0"/>
+                      <a:ext cx="3529457" cy="3769501"/>
+                    </a:xfrm>
+                    <a:prstGeom prst="rect">
+                      <a:avLst/>
+                    </a:prstGeom>
+                  </pic:spPr>
+                </pic:pic>
+              </a:graphicData>
+            </a:graphic>
+          </wp:inline>
+        </w:drawing>
+      </w:r>
+    </w:p>
+    <w:p>
+      <w:pPr>
+        <w:pStyle w:val="Lgende"/>
+        <w:jc w:val="center"/>
+      </w:pPr>
+      <w:bookmarkStart w:id="6" w:name="_Toc157596293"/>
+      <w:r>
+        <w:t xml:space="preserve">Figure </w:t>
+      </w:r>
+      <w:r>
+        <w:fldChar w:fldCharType="begin"/>
+      </w:r>
+      <w:r>
+        <w:instrText xml:space="preserve"> SEQ Figure \* ARABIC </w:instrText>
+      </w:r>
+      <w:r>
+        <w:fldChar w:fldCharType="separate"/>
+      </w:r>
+      <w:r>
+        <w:rPr>
+          <w:noProof/>
+        </w:rPr>
+        <w:t>7</w:t>
+      </w:r>
+      <w:r>
+        <w:fldChar w:fldCharType="end"/>
+      </w:r>
+      <w:r>
+        <w:t xml:space="preserve"> : </w:t>
+      </w:r>
+      <w:r>
+        <w:t>Courbe de</w:t>
+      </w:r>
+      <w:r>
+        <w:t xml:space="preserve"> </w:t>
+      </w:r>
+      <w:r>
+        <w:t>f(x)=e</w:t>
+      </w:r>
+      <w:proofErr w:type="gramStart"/>
+      <w:r>
+        <w:t>^(</w:t>
+      </w:r>
+      <w:proofErr w:type="gramEnd"/>
+      <w:r>
+        <w:t>x^2 )-56e^(-2x^2 )</w:t>
+      </w:r>
+      <w:bookmarkEnd w:id="6"/>
+    </w:p>
+    <w:p>
+      <w:r>
+        <w:t>On remarque que la courbe s'annule à environ 1.</w:t>
+      </w:r>
+      <w:r>
+        <w:t>158</w:t>
+      </w:r>
+      <w:r>
+        <w:t xml:space="preserve"> d'après la figure </w:t>
+      </w:r>
+      <w:r>
+        <w:t>5</w:t>
+      </w:r>
+      <w:r>
         <w:t>.</w:t>
       </w:r>
     </w:p>
     <w:p>
-      <w:r>
-        <w:t>Nous allons ainsi calculer l’intégrale de f entre 1 et 3 en utilisant les méthodes suivantes :</w:t>
+      <w:pPr>
+        <w:rPr>
+          <w:u w:val="single"/>
+        </w:rPr>
+      </w:pPr>
+      <w:r>
+        <w:rPr>
+          <w:u w:val="single"/>
+        </w:rPr>
+        <w:t>Vérification par les différentes méthodes</w:t>
+      </w:r>
+      <w:r>
+        <w:rPr>
+          <w:u w:val="single"/>
+        </w:rPr>
+        <w:t xml:space="preserve"> sur l'intervalle [1,2]</w:t>
+      </w:r>
+      <w:r>
+        <w:rPr>
+          <w:u w:val="single"/>
+        </w:rPr>
+        <w:t xml:space="preserve"> :</w:t>
+      </w:r>
+    </w:p>
+    <w:p>
+      <w:pPr>
+        <w:keepNext/>
+      </w:pPr>
+      <w:r>
+        <w:rPr>
+          <w:rFonts w:asciiTheme="majorHAnsi" w:eastAsiaTheme="majorEastAsia" w:hAnsiTheme="majorHAnsi" w:cstheme="majorBidi"/>
+          <w:noProof/>
+        </w:rPr>
+        <w:lastRenderedPageBreak/>
+        <w:drawing>
+          <wp:inline distT="0" distB="0" distL="0" distR="0" wp14:anchorId="23BDE890" wp14:editId="43D493E9">
+            <wp:extent cx="5760720" cy="4515485"/>
+            <wp:effectExtent l="0" t="0" r="5080" b="5715"/>
+            <wp:docPr id="1924431627" name="Image 9" descr="Une image contenant texte, capture d’écran, Police&#10;&#10;Description générée automatiquement"/>
+            <wp:cNvGraphicFramePr>
+              <a:graphicFrameLocks xmlns:a="http://schemas.openxmlformats.org/drawingml/2006/main" noChangeAspect="1"/>
+            </wp:cNvGraphicFramePr>
+            <a:graphic xmlns:a="http://schemas.openxmlformats.org/drawingml/2006/main">
+              <a:graphicData uri="http://schemas.openxmlformats.org/drawingml/2006/picture">
+                <pic:pic xmlns:pic="http://schemas.openxmlformats.org/drawingml/2006/picture">
+                  <pic:nvPicPr>
+                    <pic:cNvPr id="1924431627" name="Image 9" descr="Une image contenant texte, capture d’écran, Police&#10;&#10;Description générée automatiquement"/>
+                    <pic:cNvPicPr/>
+                  </pic:nvPicPr>
+                  <pic:blipFill>
+                    <a:blip r:embed="rId18">
+                      <a:extLst>
+                        <a:ext uri="{28A0092B-C50C-407E-A947-70E740481C1C}">
+                          <a14:useLocalDpi xmlns:a14="http://schemas.microsoft.com/office/drawing/2010/main" val="0"/>
+                        </a:ext>
+                      </a:extLst>
+                    </a:blip>
+                    <a:stretch>
+                      <a:fillRect/>
+                    </a:stretch>
+                  </pic:blipFill>
+                  <pic:spPr>
+                    <a:xfrm>
+                      <a:off x="0" y="0"/>
+                      <a:ext cx="5760720" cy="4515485"/>
+                    </a:xfrm>
+                    <a:prstGeom prst="rect">
+                      <a:avLst/>
+                    </a:prstGeom>
+                  </pic:spPr>
+                </pic:pic>
+              </a:graphicData>
+            </a:graphic>
+          </wp:inline>
+        </w:drawing>
+      </w:r>
+    </w:p>
+    <w:p>
+      <w:pPr>
+        <w:pStyle w:val="Lgende"/>
+        <w:rPr>
+          <w:rFonts w:asciiTheme="majorHAnsi" w:eastAsiaTheme="majorEastAsia" w:hAnsiTheme="majorHAnsi" w:cstheme="majorBidi"/>
+        </w:rPr>
+      </w:pPr>
+      <w:r>
+        <w:t xml:space="preserve">Figure </w:t>
+      </w:r>
+      <w:r>
+        <w:fldChar w:fldCharType="begin"/>
+      </w:r>
+      <w:r>
+        <w:instrText xml:space="preserve"> SEQ Figure \* ARABIC </w:instrText>
+      </w:r>
+      <w:r>
+        <w:fldChar w:fldCharType="separate"/>
+      </w:r>
+      <w:r>
+        <w:rPr>
+          <w:noProof/>
+        </w:rPr>
+        <w:t>8</w:t>
+      </w:r>
+      <w:r>
+        <w:fldChar w:fldCharType="end"/>
+      </w:r>
+      <w:r>
+        <w:t xml:space="preserve"> : Résultats des différentes méthodes pour : </w:t>
       </w:r>
     </w:p>
     <w:p>
@@ -3268,202 +2779,205 @@
         <w:pStyle w:val="Titre2"/>
       </w:pPr>
       <w:r>
-        <w:t>Méthode trapèze composée avec 4 intervalles</w:t>
-      </w:r>
-    </w:p>
-    <w:p>
-      <w:r>
-        <w:t>[</w:t>
+        <w:t>Synthèse des résultats</w:t>
+      </w:r>
+    </w:p>
+    <w:p>
+      <w:pPr>
+        <w:pStyle w:val="Lgende"/>
+        <w:keepNext/>
+      </w:pPr>
+      <w:bookmarkStart w:id="7" w:name="_Toc157596520"/>
+      <w:r>
+        <w:t xml:space="preserve">Tableau </w:t>
+      </w:r>
+      <w:r>
+        <w:fldChar w:fldCharType="begin"/>
+      </w:r>
+      <w:r>
+        <w:instrText xml:space="preserve"> SEQ Tableau \* ARABIC </w:instrText>
+      </w:r>
+      <w:r>
+        <w:fldChar w:fldCharType="separate"/>
+      </w:r>
+      <w:r>
+        <w:rPr>
+          <w:noProof/>
+        </w:rPr>
+        <w:t>1</w:t>
+      </w:r>
+      <w:r>
+        <w:fldChar w:fldCharType="end"/>
+      </w:r>
+      <w:r>
+        <w:t xml:space="preserve"> : Racines trouvés en fonction des différentes méthodes</w:t>
+      </w:r>
+      <w:bookmarkEnd w:id="7"/>
+    </w:p>
+    <w:p>
+      <w:pPr>
+        <w:rPr>
+          <w:color w:val="000000"/>
+        </w:rPr>
+      </w:pPr>
+      <w:r>
+        <w:rPr>
+          <w:color w:val="000000"/>
+        </w:rPr>
+        <w:fldChar w:fldCharType="begin"/>
+      </w:r>
+      <w:r>
+        <w:rPr>
+          <w:color w:val="000000"/>
+        </w:rPr>
+        <w:instrText xml:space="preserve"> INCLUDEPICTURE "https://lh7-us.googleusercontent.com/osb4Vjsp6IvOaNyBzTrpsilI1hnLZSC3R9n4tId5rdCiFShI5-fGiufl9CZe_vS38XImjc4fUJ33Go85HHvjUa0BdfWe_rsaXfIAGz2xHscOXLd7d3LZ1Ez4E8U8S3yPAK4wluZJsSuQM4XaL11og-IrJA=s2048" \* MERGEFORMATINET </w:instrText>
+      </w:r>
+      <w:r>
+        <w:rPr>
+          <w:color w:val="000000"/>
+        </w:rPr>
+        <w:fldChar w:fldCharType="separate"/>
+      </w:r>
+      <w:r>
+        <w:rPr>
+          <w:noProof/>
+          <w:color w:val="000000"/>
+        </w:rPr>
+        <w:drawing>
+          <wp:inline distT="0" distB="0" distL="0" distR="0" wp14:anchorId="61435E71" wp14:editId="0EFB12A2">
+            <wp:extent cx="4644293" cy="2431701"/>
+            <wp:effectExtent l="0" t="0" r="4445" b="0"/>
+            <wp:docPr id="197099249" name="Image 8" descr="Une image contenant texte, capture d’écran, ligne, Parallèle&#10;&#10;Description générée automatiquement"/>
+            <wp:cNvGraphicFramePr>
+              <a:graphicFrameLocks xmlns:a="http://schemas.openxmlformats.org/drawingml/2006/main" noChangeAspect="1"/>
+            </wp:cNvGraphicFramePr>
+            <a:graphic xmlns:a="http://schemas.openxmlformats.org/drawingml/2006/main">
+              <a:graphicData uri="http://schemas.openxmlformats.org/drawingml/2006/picture">
+                <pic:pic xmlns:pic="http://schemas.openxmlformats.org/drawingml/2006/picture">
+                  <pic:nvPicPr>
+                    <pic:cNvPr id="197099249" name="Image 8" descr="Une image contenant texte, capture d’écran, ligne, Parallèle&#10;&#10;Description générée automatiquement"/>
+                    <pic:cNvPicPr>
+                      <a:picLocks noChangeAspect="1" noChangeArrowheads="1"/>
+                    </pic:cNvPicPr>
+                  </pic:nvPicPr>
+                  <pic:blipFill>
+                    <a:blip r:embed="rId19">
+                      <a:extLst>
+                        <a:ext uri="{28A0092B-C50C-407E-A947-70E740481C1C}">
+                          <a14:useLocalDpi xmlns:a14="http://schemas.microsoft.com/office/drawing/2010/main" val="0"/>
+                        </a:ext>
+                      </a:extLst>
+                    </a:blip>
+                    <a:srcRect/>
+                    <a:stretch>
+                      <a:fillRect/>
+                    </a:stretch>
+                  </pic:blipFill>
+                  <pic:spPr bwMode="auto">
+                    <a:xfrm>
+                      <a:off x="0" y="0"/>
+                      <a:ext cx="4653005" cy="2436263"/>
+                    </a:xfrm>
+                    <a:prstGeom prst="rect">
+                      <a:avLst/>
+                    </a:prstGeom>
+                    <a:noFill/>
+                    <a:ln>
+                      <a:noFill/>
+                    </a:ln>
+                  </pic:spPr>
+                </pic:pic>
+              </a:graphicData>
+            </a:graphic>
+          </wp:inline>
+        </w:drawing>
+      </w:r>
+      <w:r>
+        <w:rPr>
+          <w:color w:val="000000"/>
+        </w:rPr>
+        <w:fldChar w:fldCharType="end"/>
+      </w:r>
+    </w:p>
+    <w:p>
+      <w:r>
+        <w:rPr>
+          <w:color w:val="000000"/>
+        </w:rPr>
+        <w:t xml:space="preserve">On remarque que </w:t>
       </w:r>
       <w:proofErr w:type="spellStart"/>
-      <w:proofErr w:type="gramStart"/>
-      <w:r>
-        <w:t>equation</w:t>
+      <w:r>
+        <w:rPr>
+          <w:color w:val="000000"/>
+        </w:rPr>
+        <w:t>blaballablalablalbalba</w:t>
       </w:r>
       <w:proofErr w:type="spellEnd"/>
-      <w:proofErr w:type="gramEnd"/>
-      <w:r>
-        <w:t>]</w:t>
-      </w:r>
-    </w:p>
-    <w:p>
-      <w:r>
-        <w:t>[</w:t>
-      </w:r>
-      <w:proofErr w:type="gramStart"/>
-      <w:r>
-        <w:t>code</w:t>
-      </w:r>
-      <w:proofErr w:type="gramEnd"/>
-      <w:r>
-        <w:t>]</w:t>
-      </w:r>
-    </w:p>
-    <w:p>
-      <w:r>
+    </w:p>
+    <w:p>
+      <w:pPr>
+        <w:pStyle w:val="Titre1"/>
+      </w:pPr>
+      <w:r>
+        <w:t>Conclusion</w:t>
+      </w:r>
+    </w:p>
+    <w:p>
+      <w:pPr>
+        <w:rPr>
+          <w:color w:val="FF0000"/>
+        </w:rPr>
+      </w:pPr>
+      <w:r>
+        <w:rPr>
+          <w:color w:val="FF0000"/>
+        </w:rPr>
+        <w:t>Au cours de ce TP nous avons pu expérimenter le calcul numérique dans le cadre des intégrales et des dérivées. Nous avons également mis en pratique nos connaissances acquise</w:t>
+      </w:r>
+      <w:r>
+        <w:rPr>
+          <w:color w:val="FF0000"/>
+        </w:rPr>
+        <w:t>s</w:t>
+      </w:r>
+      <w:r>
+        <w:rPr>
+          <w:color w:val="FF0000"/>
+        </w:rPr>
+        <w:t xml:space="preserve"> durant le S5 en </w:t>
+      </w:r>
+      <w:r>
+        <w:rPr>
+          <w:color w:val="FF0000"/>
+        </w:rPr>
         <w:lastRenderedPageBreak/>
-        <w:t>[</w:t>
-      </w:r>
-      <w:proofErr w:type="gramStart"/>
-      <w:r>
-        <w:t>résultat</w:t>
-      </w:r>
-      <w:proofErr w:type="gramEnd"/>
-      <w:r>
-        <w:t>]</w:t>
-      </w:r>
-    </w:p>
-    <w:p>
-      <w:pPr>
-        <w:pStyle w:val="Titre2"/>
-      </w:pPr>
-      <w:r>
-        <w:t>Méthode de Simpson 1⁄3 simple</w:t>
-      </w:r>
-    </w:p>
-    <w:p>
-      <w:r>
-        <w:t>[</w:t>
+        <w:t>python</w:t>
+      </w:r>
+      <w:r>
+        <w:rPr>
+          <w:color w:val="FF0000"/>
+        </w:rPr>
+        <w:t xml:space="preserve"> notamment la structure du programme et l'usage de la librairie </w:t>
       </w:r>
       <w:proofErr w:type="spellStart"/>
-      <w:proofErr w:type="gramStart"/>
-      <w:r>
-        <w:t>equation</w:t>
+      <w:r>
+        <w:rPr>
+          <w:color w:val="FF0000"/>
+        </w:rPr>
+        <w:t>numpy</w:t>
       </w:r>
       <w:proofErr w:type="spellEnd"/>
-      <w:proofErr w:type="gramEnd"/>
-      <w:r>
-        <w:t>]</w:t>
-      </w:r>
-    </w:p>
-    <w:p>
-      <w:r>
-        <w:t>[</w:t>
-      </w:r>
-      <w:proofErr w:type="gramStart"/>
-      <w:r>
-        <w:t>code</w:t>
-      </w:r>
-      <w:proofErr w:type="gramEnd"/>
-      <w:r>
-        <w:t>]</w:t>
-      </w:r>
-    </w:p>
-    <w:p>
-      <w:r>
-        <w:t>[</w:t>
-      </w:r>
-      <w:proofErr w:type="gramStart"/>
-      <w:r>
-        <w:t>résultat</w:t>
-      </w:r>
-      <w:proofErr w:type="gramEnd"/>
-      <w:r>
-        <w:t>]</w:t>
-      </w:r>
-    </w:p>
-    <w:p>
-      <w:pPr>
-        <w:pStyle w:val="Titre2"/>
-      </w:pPr>
-      <w:r>
-        <w:t>Méthode de Simpson 1⁄3 composée avec 4 intervalles</w:t>
-      </w:r>
-    </w:p>
-    <w:p>
-      <w:r>
-        <w:t>[</w:t>
-      </w:r>
-      <w:proofErr w:type="spellStart"/>
-      <w:proofErr w:type="gramStart"/>
-      <w:r>
-        <w:t>equation</w:t>
-      </w:r>
-      <w:proofErr w:type="spellEnd"/>
-      <w:proofErr w:type="gramEnd"/>
-      <w:r>
-        <w:t>]</w:t>
-      </w:r>
-    </w:p>
-    <w:p>
-      <w:r>
-        <w:t>[</w:t>
-      </w:r>
-      <w:proofErr w:type="gramStart"/>
-      <w:r>
-        <w:t>code</w:t>
-      </w:r>
-      <w:proofErr w:type="gramEnd"/>
-      <w:r>
-        <w:t>]</w:t>
-      </w:r>
-    </w:p>
-    <w:p>
-      <w:r>
-        <w:t>[</w:t>
-      </w:r>
-      <w:proofErr w:type="gramStart"/>
-      <w:r>
-        <w:t>résultat</w:t>
-      </w:r>
-      <w:proofErr w:type="gramEnd"/>
-      <w:r>
-        <w:t>]</w:t>
-      </w:r>
-    </w:p>
-    <w:p>
-      <w:pPr>
-        <w:pStyle w:val="Titre2"/>
-      </w:pPr>
-      <w:r>
-        <w:t>Calculer la dérivée de f au point 2</w:t>
-      </w:r>
-    </w:p>
-    <w:p>
-      <w:r>
-        <w:t xml:space="preserve">(a) Analytiquement. </w:t>
-      </w:r>
-    </w:p>
-    <w:p>
-      <w:r>
-        <w:t xml:space="preserve">(b) Par différence centrée avec un pas de 0,1. Comparez les résultats obtenus. </w:t>
-      </w:r>
-    </w:p>
-    <w:p>
-      <w:r>
-        <w:t>(c) Quel pas d’intégration faudrait-il prendre pour obtenir une valeur de f 0 (2) à 0,01 près en calculant la dérivée par la méthode de la différence centrée ?</w:t>
-      </w:r>
-    </w:p>
-    <w:p>
-      <w:pPr>
-        <w:pStyle w:val="Titre1"/>
-      </w:pPr>
-      <w:r>
-        <w:t>Conclusion</w:t>
-      </w:r>
-    </w:p>
-    <w:p>
-      <w:r>
-        <w:t>Au cours de ce TP nous avons pu expérimenter le calcul numérique dans le cadre des intégrales et des dérivées. Nous avons également mis en pratique nos connaissances acquise</w:t>
-      </w:r>
-      <w:r>
-        <w:t>s</w:t>
-      </w:r>
-      <w:r>
-        <w:t xml:space="preserve"> durant le S5 en python</w:t>
-      </w:r>
-      <w:r>
-        <w:t xml:space="preserve"> notamment la structure du programme et l'usage de la librairie </w:t>
-      </w:r>
-      <w:proofErr w:type="spellStart"/>
-      <w:r>
-        <w:t>numpy</w:t>
-      </w:r>
-      <w:proofErr w:type="spellEnd"/>
-      <w:r>
+      <w:r>
+        <w:rPr>
+          <w:color w:val="FF0000"/>
+        </w:rPr>
         <w:t xml:space="preserve"> par exemple. Cela nous a permis de calculer rapidement des intégrales avec différentes méthodes.</w:t>
       </w:r>
       <w:r>
+        <w:rPr>
+          <w:color w:val="FF0000"/>
+        </w:rPr>
         <w:br/>
         <w:t>Nous avons donc pu appréhender les différents degrés de précision de chaque méthode en quantifiant les écarts entre notre approximation et le résultat analytique. Nous avons également pu quantifier les écarts de précisions par le nombre d’itération nécessaire afin d'atteindre une marge d’erreur donnée.</w:t>
       </w:r>
@@ -3482,7 +2996,7 @@
       <w:pPr>
         <w:pStyle w:val="Titre1"/>
       </w:pPr>
-      <w:bookmarkStart w:id="12" w:name="_Toc156549930"/>
+      <w:bookmarkStart w:id="8" w:name="_Toc156549930"/>
       <w:r>
         <w:lastRenderedPageBreak/>
         <w:t>Liste</w:t>
@@ -3491,21 +3005,15 @@
         <w:t xml:space="preserve"> des </w:t>
       </w:r>
       <w:r>
-        <w:t xml:space="preserve">montages, des </w:t>
-      </w:r>
-      <w:r>
-        <w:t>tableaux</w:t>
-      </w:r>
-      <w:r>
-        <w:t xml:space="preserve"> </w:t>
-      </w:r>
-      <w:r>
-        <w:t>et des f</w:t>
+        <w:t>f</w:t>
       </w:r>
       <w:r>
         <w:t>igures</w:t>
       </w:r>
-      <w:bookmarkEnd w:id="12"/>
+      <w:bookmarkEnd w:id="8"/>
+      <w:r>
+        <w:t xml:space="preserve"> et tableaux</w:t>
+      </w:r>
     </w:p>
     <w:p/>
     <w:p>
@@ -3528,18 +3036,18 @@
         <w:fldChar w:fldCharType="begin"/>
       </w:r>
       <w:r>
-        <w:instrText xml:space="preserve"> TOC \h \z \c "Montage" </w:instrText>
+        <w:instrText xml:space="preserve"> TOC \h \z \c "Figure" </w:instrText>
       </w:r>
       <w:r>
         <w:fldChar w:fldCharType="separate"/>
       </w:r>
-      <w:hyperlink w:anchor="_Toc151372494" w:history="1">
+      <w:hyperlink w:anchor="_Toc157596289" w:history="1">
         <w:r>
           <w:rPr>
             <w:rStyle w:val="Lienhypertexte"/>
             <w:noProof/>
           </w:rPr>
-          <w:t>Montage 1 : Capteur de concentration avec un ohmmètre</w:t>
+          <w:t>Figure 1 : Courbe de f(x)=x^2-2</w:t>
         </w:r>
         <w:r>
           <w:rPr>
@@ -3560,7 +3068,7 @@
             <w:noProof/>
             <w:webHidden/>
           </w:rPr>
-          <w:instrText xml:space="preserve"> PAGEREF _Toc151372494 \h </w:instrText>
+          <w:instrText xml:space="preserve"> PAGEREF _Toc157596289 \h </w:instrText>
         </w:r>
         <w:r>
           <w:rPr>
@@ -3580,7 +3088,7 @@
             <w:noProof/>
             <w:webHidden/>
           </w:rPr>
-          <w:t>1</w:t>
+          <w:t>2</w:t>
         </w:r>
         <w:r>
           <w:rPr>
@@ -3590,11 +3098,6 @@
           <w:fldChar w:fldCharType="end"/>
         </w:r>
       </w:hyperlink>
-    </w:p>
-    <w:p>
-      <w:r>
-        <w:fldChar w:fldCharType="end"/>
-      </w:r>
     </w:p>
     <w:p>
       <w:pPr>
@@ -3612,22 +3115,13 @@
           <w14:ligatures w14:val="standardContextual"/>
         </w:rPr>
       </w:pPr>
-      <w:r>
-        <w:fldChar w:fldCharType="begin"/>
-      </w:r>
-      <w:r>
-        <w:instrText xml:space="preserve"> TOC \h \z \c "Tableau" </w:instrText>
-      </w:r>
-      <w:r>
-        <w:fldChar w:fldCharType="separate"/>
-      </w:r>
-      <w:hyperlink w:anchor="_Toc151372496" w:history="1">
+      <w:hyperlink w:anchor="_Toc157596290" w:history="1">
         <w:r>
           <w:rPr>
             <w:rStyle w:val="Lienhypertexte"/>
             <w:noProof/>
           </w:rPr>
-          <w:t>Tableau 1 : Mesures de la résistance pour chaque concentration</w:t>
+          <w:t>Figure 2 : Résultats des approximations de √2</w:t>
         </w:r>
         <w:r>
           <w:rPr>
@@ -3648,7 +3142,7 @@
             <w:noProof/>
             <w:webHidden/>
           </w:rPr>
-          <w:instrText xml:space="preserve"> PAGEREF _Toc151372496 \h </w:instrText>
+          <w:instrText xml:space="preserve"> PAGEREF _Toc157596290 \h </w:instrText>
         </w:r>
         <w:r>
           <w:rPr>
@@ -3668,7 +3162,7 @@
             <w:noProof/>
             <w:webHidden/>
           </w:rPr>
-          <w:t>1</w:t>
+          <w:t>3</w:t>
         </w:r>
         <w:r>
           <w:rPr>
@@ -3678,11 +3172,6 @@
           <w:fldChar w:fldCharType="end"/>
         </w:r>
       </w:hyperlink>
-    </w:p>
-    <w:p>
-      <w:r>
-        <w:fldChar w:fldCharType="end"/>
-      </w:r>
     </w:p>
     <w:p>
       <w:pPr>
@@ -3700,22 +3189,13 @@
           <w14:ligatures w14:val="standardContextual"/>
         </w:rPr>
       </w:pPr>
-      <w:r>
-        <w:fldChar w:fldCharType="begin"/>
-      </w:r>
-      <w:r>
-        <w:instrText xml:space="preserve"> TOC \h \z \c "Figure" </w:instrText>
-      </w:r>
-      <w:r>
-        <w:fldChar w:fldCharType="separate"/>
-      </w:r>
-      <w:hyperlink w:anchor="_Toc156549193" w:history="1">
+      <w:hyperlink w:anchor="_Toc157596291" w:history="1">
         <w:r>
           <w:rPr>
             <w:rStyle w:val="Lienhypertexte"/>
             <w:noProof/>
           </w:rPr>
-          <w:t>Figure 1 : Représentation graphique de l'intégrale approximée par des rectangles à droite</w:t>
+          <w:t>Figure 3 : Courbe de f(x)=0,51x-sin(x)</w:t>
         </w:r>
         <w:r>
           <w:rPr>
@@ -3736,7 +3216,7 @@
             <w:noProof/>
             <w:webHidden/>
           </w:rPr>
-          <w:instrText xml:space="preserve"> PAGEREF _Toc156549193 \h </w:instrText>
+          <w:instrText xml:space="preserve"> PAGEREF _Toc157596291 \h </w:instrText>
         </w:r>
         <w:r>
           <w:rPr>
@@ -3756,7 +3236,7 @@
             <w:noProof/>
             <w:webHidden/>
           </w:rPr>
-          <w:t>1</w:t>
+          <w:t>4</w:t>
         </w:r>
         <w:r>
           <w:rPr>
@@ -3783,13 +3263,13 @@
           <w14:ligatures w14:val="standardContextual"/>
         </w:rPr>
       </w:pPr>
-      <w:hyperlink w:anchor="_Toc156549194" w:history="1">
+      <w:hyperlink w:anchor="_Toc157596292" w:history="1">
         <w:r>
           <w:rPr>
             <w:rStyle w:val="Lienhypertexte"/>
             <w:noProof/>
           </w:rPr>
-          <w:t>Figure 2 : Représentation graphique de l'intégrale approximée par des rectangles à gauche</w:t>
+          <w:t>Figure 4 : Courbe de f(x)=(1-0,61x)/x</w:t>
         </w:r>
         <w:r>
           <w:rPr>
@@ -3810,7 +3290,7 @@
             <w:noProof/>
             <w:webHidden/>
           </w:rPr>
-          <w:instrText xml:space="preserve"> PAGEREF _Toc156549194 \h </w:instrText>
+          <w:instrText xml:space="preserve"> PAGEREF _Toc157596292 \h </w:instrText>
         </w:r>
         <w:r>
           <w:rPr>
@@ -3830,7 +3310,7 @@
             <w:noProof/>
             <w:webHidden/>
           </w:rPr>
-          <w:t>2</w:t>
+          <w:t>4</w:t>
         </w:r>
         <w:r>
           <w:rPr>
@@ -3857,13 +3337,13 @@
           <w14:ligatures w14:val="standardContextual"/>
         </w:rPr>
       </w:pPr>
-      <w:hyperlink w:anchor="_Toc156549195" w:history="1">
+      <w:hyperlink w:anchor="_Toc157596293" w:history="1">
         <w:r>
           <w:rPr>
             <w:rStyle w:val="Lienhypertexte"/>
             <w:noProof/>
           </w:rPr>
-          <w:t>Figure 3 : Représentation graphique de l'intégrale approximée par des rectangles sur le point milieu</w:t>
+          <w:t>Figure 5 : Courbe de f(x)=e^(x^2 )-56e^(-2x^2 )</w:t>
         </w:r>
         <w:r>
           <w:rPr>
@@ -3884,7 +3364,7 @@
             <w:noProof/>
             <w:webHidden/>
           </w:rPr>
-          <w:instrText xml:space="preserve"> PAGEREF _Toc156549195 \h </w:instrText>
+          <w:instrText xml:space="preserve"> PAGEREF _Toc157596293 \h </w:instrText>
         </w:r>
         <w:r>
           <w:rPr>
@@ -3904,7 +3384,7 @@
             <w:noProof/>
             <w:webHidden/>
           </w:rPr>
-          <w:t>2</w:t>
+          <w:t>5</w:t>
         </w:r>
         <w:r>
           <w:rPr>
@@ -3914,6 +3394,23 @@
           <w:fldChar w:fldCharType="end"/>
         </w:r>
       </w:hyperlink>
+    </w:p>
+    <w:p>
+      <w:pPr>
+        <w:rPr>
+          <w:b/>
+          <w:bCs/>
+          <w:noProof/>
+        </w:rPr>
+      </w:pPr>
+      <w:r>
+        <w:rPr>
+          <w:b/>
+          <w:bCs/>
+          <w:noProof/>
+        </w:rPr>
+        <w:fldChar w:fldCharType="end"/>
+      </w:r>
     </w:p>
     <w:p>
       <w:pPr>
@@ -3931,13 +3428,22 @@
           <w14:ligatures w14:val="standardContextual"/>
         </w:rPr>
       </w:pPr>
-      <w:hyperlink w:anchor="_Toc156549196" w:history="1">
+      <w:r>
+        <w:fldChar w:fldCharType="begin"/>
+      </w:r>
+      <w:r>
+        <w:instrText xml:space="preserve"> TOC \h \z \c "Tableau" </w:instrText>
+      </w:r>
+      <w:r>
+        <w:fldChar w:fldCharType="separate"/>
+      </w:r>
+      <w:hyperlink w:anchor="_Toc157596520" w:history="1">
         <w:r>
           <w:rPr>
             <w:rStyle w:val="Lienhypertexte"/>
             <w:noProof/>
           </w:rPr>
-          <w:t>Figure 4 : Représentation graphique de l'intégrale approximée par des trapèzes</w:t>
+          <w:t>Tableau 1 : Racines trouvés en fonction des différentes méthodes</w:t>
         </w:r>
         <w:r>
           <w:rPr>
@@ -3958,7 +3464,7 @@
             <w:noProof/>
             <w:webHidden/>
           </w:rPr>
-          <w:instrText xml:space="preserve"> PAGEREF _Toc156549196 \h </w:instrText>
+          <w:instrText xml:space="preserve"> PAGEREF _Toc157596520 \h </w:instrText>
         </w:r>
         <w:r>
           <w:rPr>
@@ -3978,7 +3484,7 @@
             <w:noProof/>
             <w:webHidden/>
           </w:rPr>
-          <w:t>2</w:t>
+          <w:t>7</w:t>
         </w:r>
         <w:r>
           <w:rPr>
@@ -3991,164 +3497,49 @@
     </w:p>
     <w:p>
       <w:pPr>
-        <w:pStyle w:val="Tabledesillustrations"/>
-        <w:tabs>
-          <w:tab w:val="right" w:leader="dot" w:pos="9062"/>
-        </w:tabs>
-        <w:rPr>
-          <w:rFonts w:eastAsiaTheme="minorEastAsia"/>
-          <w:noProof/>
-          <w:kern w:val="2"/>
-          <w:sz w:val="24"/>
-          <w:szCs w:val="24"/>
-          <w:lang w:eastAsia="fr-FR"/>
-          <w14:ligatures w14:val="standardContextual"/>
-        </w:rPr>
-      </w:pPr>
-      <w:hyperlink w:anchor="_Toc156549197" w:history="1">
-        <w:r>
-          <w:rPr>
-            <w:rStyle w:val="Lienhypertexte"/>
-            <w:noProof/>
-          </w:rPr>
-          <w:t>Figure 5 : Représentation graphique de l'intégrale approximé par la méthode de Simpson</w:t>
-        </w:r>
-        <w:r>
-          <w:rPr>
-            <w:noProof/>
-            <w:webHidden/>
-          </w:rPr>
-          <w:tab/>
-        </w:r>
-        <w:r>
-          <w:rPr>
-            <w:noProof/>
-            <w:webHidden/>
-          </w:rPr>
-          <w:fldChar w:fldCharType="begin"/>
-        </w:r>
-        <w:r>
-          <w:rPr>
-            <w:noProof/>
-            <w:webHidden/>
-          </w:rPr>
-          <w:instrText xml:space="preserve"> PAGEREF _Toc156549197 \h </w:instrText>
-        </w:r>
-        <w:r>
-          <w:rPr>
-            <w:noProof/>
-            <w:webHidden/>
-          </w:rPr>
-        </w:r>
-        <w:r>
-          <w:rPr>
-            <w:noProof/>
-            <w:webHidden/>
-          </w:rPr>
-          <w:fldChar w:fldCharType="separate"/>
-        </w:r>
-        <w:r>
-          <w:rPr>
-            <w:noProof/>
-            <w:webHidden/>
-          </w:rPr>
-          <w:t>3</w:t>
-        </w:r>
-        <w:r>
-          <w:rPr>
-            <w:noProof/>
-            <w:webHidden/>
-          </w:rPr>
-          <w:fldChar w:fldCharType="end"/>
-        </w:r>
-      </w:hyperlink>
-    </w:p>
-    <w:p>
-      <w:pPr>
-        <w:pStyle w:val="Tabledesillustrations"/>
-        <w:tabs>
-          <w:tab w:val="right" w:leader="dot" w:pos="9062"/>
-        </w:tabs>
-        <w:rPr>
-          <w:rFonts w:eastAsiaTheme="minorEastAsia"/>
-          <w:noProof/>
-          <w:kern w:val="2"/>
-          <w:sz w:val="24"/>
-          <w:szCs w:val="24"/>
-          <w:lang w:eastAsia="fr-FR"/>
-          <w14:ligatures w14:val="standardContextual"/>
-        </w:rPr>
-      </w:pPr>
-      <w:hyperlink w:anchor="_Toc156549198" w:history="1">
-        <w:r>
-          <w:rPr>
-            <w:rStyle w:val="Lienhypertexte"/>
-            <w:noProof/>
-          </w:rPr>
-          <w:t>Figure 6 : Mesure n°1 - Résistance en fonction de la concentration</w:t>
-        </w:r>
-        <w:r>
-          <w:rPr>
-            <w:noProof/>
-            <w:webHidden/>
-          </w:rPr>
-          <w:tab/>
-        </w:r>
-        <w:r>
-          <w:rPr>
-            <w:noProof/>
-            <w:webHidden/>
-          </w:rPr>
-          <w:fldChar w:fldCharType="begin"/>
-        </w:r>
-        <w:r>
-          <w:rPr>
-            <w:noProof/>
-            <w:webHidden/>
-          </w:rPr>
-          <w:instrText xml:space="preserve"> PAGEREF _Toc156549198 \h </w:instrText>
-        </w:r>
-        <w:r>
-          <w:rPr>
-            <w:noProof/>
-            <w:webHidden/>
-          </w:rPr>
-        </w:r>
-        <w:r>
-          <w:rPr>
-            <w:noProof/>
-            <w:webHidden/>
-          </w:rPr>
-          <w:fldChar w:fldCharType="separate"/>
-        </w:r>
-        <w:r>
-          <w:rPr>
-            <w:noProof/>
-            <w:webHidden/>
-          </w:rPr>
-          <w:t>4</w:t>
-        </w:r>
-        <w:r>
-          <w:rPr>
-            <w:noProof/>
-            <w:webHidden/>
-          </w:rPr>
-          <w:fldChar w:fldCharType="end"/>
-        </w:r>
-      </w:hyperlink>
-    </w:p>
-    <w:p>
-      <w:r>
         <w:rPr>
           <w:b/>
           <w:bCs/>
           <w:noProof/>
         </w:rPr>
+      </w:pPr>
+      <w:r>
         <w:fldChar w:fldCharType="end"/>
       </w:r>
     </w:p>
+    <w:p>
+      <w:pPr>
+        <w:rPr>
+          <w:b/>
+          <w:bCs/>
+          <w:noProof/>
+        </w:rPr>
+      </w:pPr>
+      <w:r>
+        <w:t xml:space="preserve">L'allure des courbes a été calculé par le site </w:t>
+      </w:r>
+      <w:hyperlink r:id="rId20" w:history="1">
+        <w:proofErr w:type="spellStart"/>
+        <w:r>
+          <w:rPr>
+            <w:rStyle w:val="Lienhypertexte"/>
+          </w:rPr>
+          <w:t>d</w:t>
+        </w:r>
+        <w:r>
+          <w:rPr>
+            <w:rStyle w:val="Lienhypertexte"/>
+          </w:rPr>
+          <w:t>esmos</w:t>
+        </w:r>
+        <w:proofErr w:type="spellEnd"/>
+      </w:hyperlink>
+      <w:r>
+        <w:t>.</w:t>
+      </w:r>
+    </w:p>
     <w:sectPr>
-      <w:footerReference w:type="default" r:id="rId20"/>
+      <w:footerReference w:type="default" r:id="rId21"/>
       <w:pgSz w:w="11906" w:h="16838"/>
       <w:pgMar w:top="1417" w:right="1417" w:bottom="1417" w:left="1417" w:header="708" w:footer="708" w:gutter="0"/>
       <w:pgNumType w:start="1"/>
@@ -5419,7 +4810,6 @@
   <w:style w:type="character" w:default="1" w:styleId="Policepardfaut">
     <w:name w:val="Default Paragraph Font"/>
     <w:uiPriority w:val="1"/>
-    <w:semiHidden/>
     <w:unhideWhenUsed/>
   </w:style>
   <w:style w:type="table" w:default="1" w:styleId="TableauNormal">

</xml_diff>